<commit_message>
ACTUALIZACION DE INFORMACION DEL PROYECTO
Actualiacion de informacion de la evaluacion del proyecto.
</commit_message>
<xml_diff>
--- a/HOTEL SANTANA 1.docx
+++ b/HOTEL SANTANA 1.docx
@@ -1,6 +1,6 @@
 
 <file path=word/document.xml><?xml version="1.0" encoding="utf-8"?>
-<w:document xmlns:wpc="http://schemas.microsoft.com/office/word/2010/wordprocessingCanvas" xmlns:mc="http://schemas.openxmlformats.org/markup-compatibility/2006" xmlns:o="urn:schemas-microsoft-com:office:office" xmlns:r="http://schemas.openxmlformats.org/officeDocument/2006/relationships" xmlns:m="http://schemas.openxmlformats.org/officeDocument/2006/math" xmlns:v="urn:schemas-microsoft-com:vml" xmlns:wp14="http://schemas.microsoft.com/office/word/2010/wordprocessingDrawing" xmlns:wp="http://schemas.openxmlformats.org/drawingml/2006/wordprocessingDrawing" xmlns:w10="urn:schemas-microsoft-com:office:word" xmlns:w="http://schemas.openxmlformats.org/wordprocessingml/2006/main" xmlns:w14="http://schemas.microsoft.com/office/word/2010/wordml" xmlns:wpg="http://schemas.microsoft.com/office/word/2010/wordprocessingGroup" xmlns:wpi="http://schemas.microsoft.com/office/word/2010/wordprocessingInk" xmlns:wne="http://schemas.microsoft.com/office/word/2006/wordml" xmlns:wps="http://schemas.microsoft.com/office/word/2010/wordprocessingShape" mc:Ignorable="w14 wp14">
+<w:document xmlns:wpc="http://schemas.microsoft.com/office/word/2010/wordprocessingCanvas" xmlns:cx="http://schemas.microsoft.com/office/drawing/2014/chartex" xmlns:cx1="http://schemas.microsoft.com/office/drawing/2015/9/8/chartex" xmlns:mc="http://schemas.openxmlformats.org/markup-compatibility/2006" xmlns:o="urn:schemas-microsoft-com:office:office" xmlns:r="http://schemas.openxmlformats.org/officeDocument/2006/relationships" xmlns:m="http://schemas.openxmlformats.org/officeDocument/2006/math" xmlns:v="urn:schemas-microsoft-com:vml" xmlns:wp14="http://schemas.microsoft.com/office/word/2010/wordprocessingDrawing" xmlns:wp="http://schemas.openxmlformats.org/drawingml/2006/wordprocessingDrawing" xmlns:w10="urn:schemas-microsoft-com:office:word" xmlns:w="http://schemas.openxmlformats.org/wordprocessingml/2006/main" xmlns:w14="http://schemas.microsoft.com/office/word/2010/wordml" xmlns:w15="http://schemas.microsoft.com/office/word/2012/wordml" xmlns:w16se="http://schemas.microsoft.com/office/word/2015/wordml/symex" xmlns:wpg="http://schemas.microsoft.com/office/word/2010/wordprocessingGroup" xmlns:wpi="http://schemas.microsoft.com/office/word/2010/wordprocessingInk" xmlns:wne="http://schemas.microsoft.com/office/word/2006/wordml" xmlns:wps="http://schemas.microsoft.com/office/word/2010/wordprocessingShape" mc:Ignorable="w14 w15 w16se wp14">
   <w:body>
     <w:sdt>
       <w:sdtPr>
@@ -20,7 +20,7 @@
           <w:r>
             <w:rPr>
               <w:noProof/>
-              <w:lang w:eastAsia="es-CO"/>
+              <w:lang w:val="es-ES" w:eastAsia="es-ES"/>
             </w:rPr>
             <mc:AlternateContent>
               <mc:Choice Requires="wps">
@@ -140,7 +140,7 @@
               </mc:Choice>
               <mc:Fallback>
                 <w:pict>
-                  <v:rect id="Rectángulo 6" o:spid="_x0000_s1026" style="position:absolute;margin-left:0;margin-top:0;width:514.8pt;height:421.2pt;z-index:-251656192;visibility:visible;mso-wrap-style:square;mso-width-percent:1100;mso-height-percent:650;mso-top-percent:-50;mso-wrap-distance-left:9pt;mso-wrap-distance-top:0;mso-wrap-distance-right:9pt;mso-wrap-distance-bottom:0;mso-position-horizontal:center;mso-position-horizontal-relative:margin;mso-position-vertical-relative:margin;mso-width-percent:1100;mso-height-percent:650;mso-top-percent:-50;mso-width-relative:margin;mso-height-relative:margin;v-text-anchor:bottom" o:gfxdata="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" fillcolor="#333 [2576]" stroked="f">
+                  <v:rect w14:anchorId="46330604" id="Rectángulo 6" o:spid="_x0000_s1026" style="position:absolute;margin-left:0;margin-top:0;width:514.8pt;height:421.2pt;z-index:-251656192;visibility:visible;mso-wrap-style:square;mso-width-percent:1100;mso-height-percent:650;mso-top-percent:-50;mso-wrap-distance-left:9pt;mso-wrap-distance-top:0;mso-wrap-distance-right:9pt;mso-wrap-distance-bottom:0;mso-position-horizontal:center;mso-position-horizontal-relative:margin;mso-position-vertical-relative:margin;mso-width-percent:1100;mso-height-percent:650;mso-top-percent:-50;mso-width-relative:margin;mso-height-relative:margin;v-text-anchor:bottom" o:gfxdata="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" fillcolor="#333 [2576]" stroked="f">
                     <v:fill color2="black [960]" rotate="t" focusposition=".5,.5" focussize="" focus="100%" type="gradientRadial"/>
                     <v:textbox inset="18pt,,108pt,7.2pt">
                       <w:txbxContent>
@@ -196,7 +196,7 @@
           <w:r>
             <w:rPr>
               <w:noProof/>
-              <w:lang w:eastAsia="es-CO"/>
+              <w:lang w:val="es-ES" w:eastAsia="es-ES"/>
             </w:rPr>
             <w:drawing>
               <wp:inline distT="0" distB="0" distL="0" distR="0" wp14:anchorId="338A34E6" wp14:editId="581C304C">
@@ -214,7 +214,7 @@
                         <pic:cNvPicPr/>
                       </pic:nvPicPr>
                       <pic:blipFill rotWithShape="1">
-                        <a:blip r:embed="rId10"/>
+                        <a:blip r:embed="rId9"/>
                         <a:srcRect l="19703" t="17221" r="12523" b="13897"/>
                         <a:stretch/>
                       </pic:blipFill>
@@ -251,7 +251,7 @@
           <w:r>
             <w:rPr>
               <w:noProof/>
-              <w:lang w:eastAsia="es-CO"/>
+              <w:lang w:val="es-ES" w:eastAsia="es-ES"/>
             </w:rPr>
             <mc:AlternateContent>
               <mc:Choice Requires="wps">
@@ -458,7 +458,7 @@
               </mc:Choice>
               <mc:Fallback>
                 <w:pict>
-                  <v:shapetype id="_x0000_t202" coordsize="21600,21600" o:spt="202" path="m,l,21600r21600,l21600,xe">
+                  <v:shapetype w14:anchorId="4C75BE28" id="_x0000_t202" coordsize="21600,21600" o:spt="202" path="m,l,21600r21600,l21600,xe">
                     <v:stroke joinstyle="miter"/>
                     <v:path gradientshapeok="t" o:connecttype="rect"/>
                   </v:shapetype>
@@ -591,7 +591,7 @@
           <w:r>
             <w:rPr>
               <w:noProof/>
-              <w:lang w:eastAsia="es-CO"/>
+              <w:lang w:val="es-ES" w:eastAsia="es-ES"/>
             </w:rPr>
             <mc:AlternateContent>
               <mc:Choice Requires="wps">
@@ -785,7 +785,7 @@
               </mc:Choice>
               <mc:Fallback>
                 <w:pict>
-                  <v:shape id="Cuadro de texto 387" o:spid="_x0000_s1028" type="#_x0000_t202" style="position:absolute;margin-left:0;margin-top:0;width:283.15pt;height:291.6pt;z-index:251662336;visibility:visible;mso-wrap-style:square;mso-width-percent:605;mso-height-percent:450;mso-left-percent:445;mso-top-percent:590;mso-wrap-distance-left:9pt;mso-wrap-distance-top:0;mso-wrap-distance-right:9pt;mso-wrap-distance-bottom:0;mso-position-horizontal-relative:margin;mso-position-vertical-relative:margin;mso-width-percent:605;mso-height-percent:450;mso-left-percent:445;mso-top-percent:590;mso-width-relative:margin;mso-height-relative:margin;v-text-anchor:top" o:gfxdata="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" filled="f" stroked="f" strokeweight=".5pt">
+                  <v:shape w14:anchorId="766AE0C8" id="Cuadro de texto 387" o:spid="_x0000_s1028" type="#_x0000_t202" style="position:absolute;margin-left:0;margin-top:0;width:283.15pt;height:291.6pt;z-index:251662336;visibility:visible;mso-wrap-style:square;mso-width-percent:605;mso-height-percent:450;mso-left-percent:445;mso-top-percent:590;mso-wrap-distance-left:9pt;mso-wrap-distance-top:0;mso-wrap-distance-right:9pt;mso-wrap-distance-bottom:0;mso-position-horizontal-relative:margin;mso-position-vertical-relative:margin;mso-width-percent:605;mso-height-percent:450;mso-left-percent:445;mso-top-percent:590;mso-width-relative:margin;mso-height-relative:margin;v-text-anchor:top" o:gfxdata="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" filled="f" stroked="f" strokeweight=".5pt">
                     <v:textbox inset=",14.4pt,,7.2pt">
                       <w:txbxContent>
                         <w:sdt>
@@ -901,7 +901,7 @@
           <w:r>
             <w:rPr>
               <w:noProof/>
-              <w:lang w:eastAsia="es-CO"/>
+              <w:lang w:val="es-ES" w:eastAsia="es-ES"/>
             </w:rPr>
             <mc:AlternateContent>
               <mc:Choice Requires="wps">
@@ -980,7 +980,7 @@
               </mc:Choice>
               <mc:Fallback>
                 <w:pict>
-                  <v:rect id="Rectángulo 388" o:spid="_x0000_s1026" style="position:absolute;margin-left:0;margin-top:0;width:514.8pt;height:291.6pt;z-index:-251657216;visibility:visible;mso-wrap-style:square;mso-width-percent:1100;mso-height-percent:450;mso-top-percent:590;mso-wrap-distance-left:9pt;mso-wrap-distance-top:0;mso-wrap-distance-right:9pt;mso-wrap-distance-bottom:0;mso-position-horizontal:center;mso-position-horizontal-relative:margin;mso-position-vertical-relative:margin;mso-width-percent:1100;mso-height-percent:450;mso-top-percent:590;mso-width-relative:margin;mso-height-relative:margin;v-text-anchor:middle" o:gfxdata="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" fillcolor="white [2577]" stroked="f" strokeweight="2pt">
+                  <v:rect w14:anchorId="54BE767C" id="Rectángulo 388" o:spid="_x0000_s1026" style="position:absolute;margin-left:0;margin-top:0;width:514.8pt;height:291.6pt;z-index:-251657216;visibility:visible;mso-wrap-style:square;mso-width-percent:1100;mso-height-percent:450;mso-top-percent:590;mso-wrap-distance-left:9pt;mso-wrap-distance-top:0;mso-wrap-distance-right:9pt;mso-wrap-distance-bottom:0;mso-position-horizontal:center;mso-position-horizontal-relative:margin;mso-position-vertical-relative:margin;mso-width-percent:1100;mso-height-percent:450;mso-top-percent:590;mso-width-relative:margin;mso-height-relative:margin;v-text-anchor:middle" o:gfxdata="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" fillcolor="white [2577]" stroked="f" strokeweight="2pt">
                     <v:fill color2="#4c4c4c [961]" rotate="t" focusposition=".5,.5" focussize="" focus="100%" type="gradientRadial"/>
                     <w10:wrap anchorx="margin" anchory="margin"/>
                   </v:rect>
@@ -1279,7 +1279,7 @@
       <w:sdtContent>
         <w:p>
           <w:pPr>
-            <w:pStyle w:val="TtulodeTDC"/>
+            <w:pStyle w:val="TtuloTDC"/>
             <w:spacing w:line="360" w:lineRule="auto"/>
             <w:rPr>
               <w:rFonts w:ascii="Times New Roman" w:hAnsi="Times New Roman" w:cs="Times New Roman"/>
@@ -3772,19 +3772,11 @@
           <w:rFonts w:ascii="Times New Roman" w:hAnsi="Times New Roman" w:cs="Times New Roman"/>
         </w:rPr>
       </w:pPr>
-      <w:proofErr w:type="spellStart"/>
-      <w:r>
-        <w:rPr>
-          <w:rFonts w:ascii="Times New Roman" w:hAnsi="Times New Roman" w:cs="Times New Roman"/>
-        </w:rPr>
-        <w:t>Nit</w:t>
-      </w:r>
-      <w:proofErr w:type="spellEnd"/>
-      <w:r>
-        <w:rPr>
-          <w:rFonts w:ascii="Times New Roman" w:hAnsi="Times New Roman" w:cs="Times New Roman"/>
-        </w:rPr>
-        <w:t>. 27353701-8</w:t>
+      <w:r>
+        <w:rPr>
+          <w:rFonts w:ascii="Times New Roman" w:hAnsi="Times New Roman" w:cs="Times New Roman"/>
+        </w:rPr>
+        <w:t>Nit. 27353701-8</w:t>
       </w:r>
     </w:p>
     <w:p>
@@ -4459,7 +4451,7 @@
       <w:r>
         <w:rPr>
           <w:noProof/>
-          <w:lang w:eastAsia="es-CO"/>
+          <w:lang w:val="es-ES" w:eastAsia="es-ES"/>
         </w:rPr>
         <w:drawing>
           <wp:inline distT="0" distB="0" distL="0" distR="0" wp14:anchorId="2243F1E4" wp14:editId="23A3745F">
@@ -4477,7 +4469,7 @@
                     <pic:cNvPicPr/>
                   </pic:nvPicPr>
                   <pic:blipFill rotWithShape="1">
-                    <a:blip r:embed="rId11"/>
+                    <a:blip r:embed="rId10"/>
                     <a:srcRect l="19356" t="17511" r="20430" b="78116"/>
                     <a:stretch/>
                   </pic:blipFill>
@@ -4515,7 +4507,7 @@
       <w:r>
         <w:rPr>
           <w:noProof/>
-          <w:lang w:eastAsia="es-CO"/>
+          <w:lang w:val="es-ES" w:eastAsia="es-ES"/>
         </w:rPr>
         <w:drawing>
           <wp:inline distT="0" distB="0" distL="0" distR="0" wp14:anchorId="186E7266" wp14:editId="78A0666F">
@@ -4533,7 +4525,7 @@
                     <pic:cNvPicPr/>
                   </pic:nvPicPr>
                   <pic:blipFill rotWithShape="1">
-                    <a:blip r:embed="rId12"/>
+                    <a:blip r:embed="rId11"/>
                     <a:srcRect l="19893" t="16978" r="20072" b="12662"/>
                     <a:stretch/>
                   </pic:blipFill>
@@ -4578,7 +4570,7 @@
       <w:r>
         <w:rPr>
           <w:noProof/>
-          <w:lang w:eastAsia="es-CO"/>
+          <w:lang w:val="es-ES" w:eastAsia="es-ES"/>
         </w:rPr>
         <w:drawing>
           <wp:inline distT="0" distB="0" distL="0" distR="0" wp14:anchorId="049B5052" wp14:editId="623E5C2A">
@@ -4596,7 +4588,7 @@
                     <pic:cNvPicPr/>
                   </pic:nvPicPr>
                   <pic:blipFill rotWithShape="1">
-                    <a:blip r:embed="rId13"/>
+                    <a:blip r:embed="rId12"/>
                     <a:srcRect l="21864" t="14024" r="20251" b="13301"/>
                     <a:stretch/>
                   </pic:blipFill>
@@ -6345,21 +6337,7 @@
               <w:rPr>
                 <w:rFonts w:ascii="Times New Roman" w:hAnsi="Times New Roman" w:cs="Times New Roman"/>
               </w:rPr>
-              <w:t xml:space="preserve">Al tener una excelente atención a los clientes y brindarle los mejores servicios seremos reconocidos por nuestros clientes y vendrán más persona a alojarse en nuestras instalaciones y necesitaremos </w:t>
-            </w:r>
-            <w:proofErr w:type="spellStart"/>
-            <w:r>
-              <w:rPr>
-                <w:rFonts w:ascii="Times New Roman" w:hAnsi="Times New Roman" w:cs="Times New Roman"/>
-              </w:rPr>
-              <w:t>mas</w:t>
-            </w:r>
-            <w:proofErr w:type="spellEnd"/>
-            <w:r>
-              <w:rPr>
-                <w:rFonts w:ascii="Times New Roman" w:hAnsi="Times New Roman" w:cs="Times New Roman"/>
-              </w:rPr>
-              <w:t xml:space="preserve"> colaboradores para atenderlos. así generamos más empleo en la región</w:t>
+              <w:t>Al tener una excelente atención a los clientes y brindarle los mejores servicios seremos reconocidos por nuestros clientes y vendrán más persona a alojarse en nuestras instalaciones y necesitaremos mas colaboradores para atenderlos. así generamos más empleo en la región</w:t>
             </w:r>
           </w:p>
         </w:tc>
@@ -6918,7 +6896,7 @@
       <w:r>
         <w:rPr>
           <w:noProof/>
-          <w:lang w:eastAsia="es-CO"/>
+          <w:lang w:val="es-ES" w:eastAsia="es-ES"/>
         </w:rPr>
         <w:drawing>
           <wp:inline distT="0" distB="0" distL="0" distR="0">
@@ -6938,7 +6916,7 @@
                     </pic:cNvPicPr>
                   </pic:nvPicPr>
                   <pic:blipFill rotWithShape="1">
-                    <a:blip r:embed="rId14">
+                    <a:blip r:embed="rId13">
                       <a:extLst>
                         <a:ext uri="{28A0092B-C50C-407E-A947-70E740481C1C}">
                           <a14:useLocalDpi xmlns:a14="http://schemas.microsoft.com/office/drawing/2010/main" val="0"/>
@@ -6980,7 +6958,7 @@
       <w:r>
         <w:rPr>
           <w:noProof/>
-          <w:lang w:eastAsia="es-CO"/>
+          <w:lang w:val="es-ES" w:eastAsia="es-ES"/>
         </w:rPr>
         <w:drawing>
           <wp:inline distT="0" distB="0" distL="0" distR="0">
@@ -7000,7 +6978,7 @@
                     </pic:cNvPicPr>
                   </pic:nvPicPr>
                   <pic:blipFill rotWithShape="1">
-                    <a:blip r:embed="rId15">
+                    <a:blip r:embed="rId14">
                       <a:extLst>
                         <a:ext uri="{28A0092B-C50C-407E-A947-70E740481C1C}">
                           <a14:useLocalDpi xmlns:a14="http://schemas.microsoft.com/office/drawing/2010/main" val="0"/>
@@ -7068,7 +7046,15 @@
       </w:r>
       <w:bookmarkEnd w:id="20"/>
       <w:r>
-        <w:t xml:space="preserve"> Asignación de recursos a las diferentes acciones y grupos de trabajo de cara a los proyectos.</w:t>
+        <w:t xml:space="preserve"> </w:t>
+      </w:r>
+    </w:p>
+    <w:p>
+      <w:pPr>
+        <w:ind w:left="360"/>
+      </w:pPr>
+      <w:r>
+        <w:t>Asignación de recursos a las diferentes acciones y grupos de trabajo de cara a los proyectos.</w:t>
       </w:r>
     </w:p>
     <w:p>
@@ -7086,9 +7072,11 @@
           <w:ilvl w:val="1"/>
           <w:numId w:val="30"/>
         </w:numPr>
-        <w:spacing w:line="360" w:lineRule="auto"/>
-        <w:rPr>
-          <w:rFonts w:ascii="Times New Roman" w:hAnsi="Times New Roman" w:cs="Times New Roman"/>
+        <w:jc w:val="both"/>
+        <w:rPr>
+          <w:rFonts w:ascii="Arial" w:hAnsi="Arial" w:cs="Arial"/>
+          <w:sz w:val="24"/>
+          <w:szCs w:val="24"/>
         </w:rPr>
       </w:pPr>
       <w:r>
@@ -7115,136 +7103,670 @@
       <w:bookmarkEnd w:id="21"/>
       <w:r>
         <w:rPr>
-          <w:rStyle w:val="Ttulo2Car"/>
-          <w:rFonts w:ascii="Times New Roman" w:hAnsi="Times New Roman" w:cs="Times New Roman"/>
-          <w:color w:val="auto"/>
+          <w:rFonts w:ascii="Arial" w:hAnsi="Arial" w:cs="Arial"/>
           <w:sz w:val="24"/>
           <w:szCs w:val="24"/>
         </w:rPr>
         <w:t xml:space="preserve"> </w:t>
       </w:r>
-      <w:r>
-        <w:rPr>
-          <w:rFonts w:ascii="Times New Roman" w:hAnsi="Times New Roman" w:cs="Times New Roman"/>
-        </w:rPr>
-        <w:t xml:space="preserve">Se trata de desarrollar o identificar indicadores o métodos de evaluación de los objetivos de cara a una monitorización de la estrategia. Los indicadores deben ayudarnos a </w:t>
-      </w:r>
-      <w:proofErr w:type="spellStart"/>
-      <w:r>
-        <w:rPr>
-          <w:rFonts w:ascii="Times New Roman" w:hAnsi="Times New Roman" w:cs="Times New Roman"/>
-        </w:rPr>
-        <w:t>reponder</w:t>
-      </w:r>
-      <w:proofErr w:type="spellEnd"/>
-      <w:r>
-        <w:rPr>
-          <w:rFonts w:ascii="Times New Roman" w:hAnsi="Times New Roman" w:cs="Times New Roman"/>
-        </w:rPr>
-        <w:t xml:space="preserve"> a estas preguntas: ¿Cómo sabremos que un objetivo se ha cumplido? ¿Cuantas acciones más debemos de desarrollar para alcanzar un objetivo? etc. Es importante incluir en el calendario momentos de evaluación (aunque ya veremos que esto es parte de la gestión de proyectos).</w:t>
-      </w:r>
-    </w:p>
-    <w:p>
-      <w:pPr>
-        <w:spacing w:line="360" w:lineRule="auto"/>
-        <w:rPr>
-          <w:rFonts w:ascii="Times New Roman" w:hAnsi="Times New Roman" w:cs="Times New Roman"/>
-        </w:rPr>
-      </w:pPr>
-    </w:p>
-    <w:p>
-      <w:pPr>
-        <w:spacing w:line="360" w:lineRule="auto"/>
-        <w:rPr>
-          <w:rFonts w:ascii="Times New Roman" w:hAnsi="Times New Roman" w:cs="Times New Roman"/>
-        </w:rPr>
-      </w:pPr>
-    </w:p>
-    <w:p>
-      <w:pPr>
-        <w:spacing w:line="360" w:lineRule="auto"/>
-        <w:rPr>
-          <w:rFonts w:ascii="Times New Roman" w:hAnsi="Times New Roman" w:cs="Times New Roman"/>
-        </w:rPr>
-      </w:pPr>
-    </w:p>
-    <w:p>
-      <w:pPr>
-        <w:spacing w:line="360" w:lineRule="auto"/>
-        <w:rPr>
-          <w:rFonts w:ascii="Times New Roman" w:hAnsi="Times New Roman" w:cs="Times New Roman"/>
-        </w:rPr>
-      </w:pPr>
-    </w:p>
-    <w:p>
-      <w:pPr>
-        <w:spacing w:line="360" w:lineRule="auto"/>
-        <w:rPr>
-          <w:rFonts w:ascii="Times New Roman" w:hAnsi="Times New Roman" w:cs="Times New Roman"/>
-        </w:rPr>
-      </w:pPr>
-    </w:p>
-    <w:p>
-      <w:pPr>
-        <w:spacing w:line="360" w:lineRule="auto"/>
-        <w:rPr>
-          <w:rFonts w:ascii="Times New Roman" w:hAnsi="Times New Roman" w:cs="Times New Roman"/>
-        </w:rPr>
-      </w:pPr>
-    </w:p>
-    <w:p>
-      <w:pPr>
-        <w:spacing w:line="360" w:lineRule="auto"/>
-        <w:rPr>
-          <w:rFonts w:ascii="Times New Roman" w:hAnsi="Times New Roman" w:cs="Times New Roman"/>
-        </w:rPr>
-      </w:pPr>
-    </w:p>
-    <w:p>
-      <w:pPr>
-        <w:spacing w:line="360" w:lineRule="auto"/>
-        <w:rPr>
-          <w:rFonts w:ascii="Times New Roman" w:hAnsi="Times New Roman" w:cs="Times New Roman"/>
-        </w:rPr>
-      </w:pPr>
-    </w:p>
-    <w:p>
-      <w:pPr>
-        <w:spacing w:line="360" w:lineRule="auto"/>
-        <w:rPr>
-          <w:rFonts w:ascii="Times New Roman" w:hAnsi="Times New Roman" w:cs="Times New Roman"/>
-        </w:rPr>
-      </w:pPr>
-    </w:p>
-    <w:p>
-      <w:pPr>
-        <w:spacing w:line="360" w:lineRule="auto"/>
-        <w:rPr>
-          <w:rFonts w:ascii="Times New Roman" w:hAnsi="Times New Roman" w:cs="Times New Roman"/>
-        </w:rPr>
-      </w:pPr>
-    </w:p>
-    <w:p>
-      <w:pPr>
-        <w:spacing w:line="360" w:lineRule="auto"/>
-        <w:rPr>
-          <w:rFonts w:ascii="Times New Roman" w:hAnsi="Times New Roman" w:cs="Times New Roman"/>
-        </w:rPr>
-      </w:pPr>
-    </w:p>
-    <w:p>
-      <w:pPr>
-        <w:spacing w:line="360" w:lineRule="auto"/>
-        <w:rPr>
-          <w:rFonts w:ascii="Times New Roman" w:hAnsi="Times New Roman" w:cs="Times New Roman"/>
-        </w:rPr>
-      </w:pPr>
-    </w:p>
-    <w:p>
-      <w:pPr>
-        <w:spacing w:line="360" w:lineRule="auto"/>
-        <w:rPr>
-          <w:rFonts w:ascii="Times New Roman" w:hAnsi="Times New Roman" w:cs="Times New Roman"/>
+    </w:p>
+    <w:p>
+      <w:pPr>
+        <w:pStyle w:val="Prrafodelista"/>
+        <w:rPr>
+          <w:rFonts w:ascii="Arial" w:hAnsi="Arial" w:cs="Arial"/>
+          <w:sz w:val="24"/>
+          <w:szCs w:val="24"/>
+        </w:rPr>
+      </w:pPr>
+    </w:p>
+    <w:p>
+      <w:pPr>
+        <w:pStyle w:val="Prrafodelista"/>
+        <w:numPr>
+          <w:ilvl w:val="0"/>
+          <w:numId w:val="21"/>
+        </w:numPr>
+        <w:rPr>
+          <w:rFonts w:ascii="Times New Roman" w:hAnsi="Times New Roman" w:cs="Times New Roman"/>
+          <w:b/>
+          <w:bCs/>
+          <w:sz w:val="24"/>
+          <w:szCs w:val="24"/>
+        </w:rPr>
+      </w:pPr>
+      <w:r>
+        <w:rPr>
+          <w:rFonts w:ascii="Times New Roman" w:hAnsi="Times New Roman" w:cs="Times New Roman"/>
+          <w:b/>
+          <w:bCs/>
+          <w:sz w:val="24"/>
+          <w:szCs w:val="24"/>
+        </w:rPr>
+        <w:t>Matriz de evaluación</w:t>
+      </w:r>
+    </w:p>
+    <w:p>
+      <w:pPr>
+        <w:pStyle w:val="Prrafodelista"/>
+        <w:rPr>
+          <w:rFonts w:ascii="Times New Roman" w:hAnsi="Times New Roman" w:cs="Times New Roman"/>
+          <w:bCs/>
+          <w:sz w:val="24"/>
+          <w:szCs w:val="24"/>
+        </w:rPr>
+      </w:pPr>
+      <w:r>
+        <w:rPr>
+          <w:rFonts w:ascii="Times New Roman" w:hAnsi="Times New Roman" w:cs="Times New Roman"/>
+          <w:bCs/>
+          <w:sz w:val="24"/>
+          <w:szCs w:val="24"/>
+        </w:rPr>
+        <w:t>Dentro del proceso de elaboración de la matriz de evaluación nos permitirá tener un conocimiento más concreto y generalizado de las diferentes estructuras  o componentes que conforman nuestro sistema de información, dentro de las expectativas nos va a permitir este método determinar que el proyecto desarrollado no sólo se encuentra completo y que cumple con las exigencias de todos los requerimientos que establecimos al inicio del proyecto, sino para demostrar que el proyecto tiene un fundamento lógico. Así mismo al poder cuantificar las respuestas de los usuarios del sistema tendremos una facilidad al analizar el comportamiento y la efectividad del sistema al momento de implementarlo o de estarlo usando</w:t>
+      </w:r>
+    </w:p>
+    <w:p>
+      <w:pPr>
+        <w:pStyle w:val="Prrafodelista"/>
+        <w:rPr>
+          <w:rFonts w:ascii="Times New Roman" w:hAnsi="Times New Roman" w:cs="Times New Roman"/>
+          <w:bCs/>
+          <w:sz w:val="24"/>
+          <w:szCs w:val="24"/>
+        </w:rPr>
+      </w:pPr>
+    </w:p>
+    <w:p>
+      <w:pPr>
+        <w:pStyle w:val="Prrafodelista"/>
+        <w:numPr>
+          <w:ilvl w:val="0"/>
+          <w:numId w:val="21"/>
+        </w:numPr>
+        <w:rPr>
+          <w:rFonts w:ascii="Times New Roman" w:hAnsi="Times New Roman" w:cs="Times New Roman"/>
+          <w:b/>
+          <w:bCs/>
+          <w:sz w:val="24"/>
+          <w:szCs w:val="24"/>
+        </w:rPr>
+      </w:pPr>
+      <w:r>
+        <w:rPr>
+          <w:rFonts w:ascii="Times New Roman" w:hAnsi="Times New Roman" w:cs="Times New Roman"/>
+          <w:b/>
+          <w:bCs/>
+          <w:sz w:val="24"/>
+          <w:szCs w:val="24"/>
+        </w:rPr>
+        <w:t>Pruebas.</w:t>
+      </w:r>
+    </w:p>
+    <w:p>
+      <w:pPr>
+        <w:pStyle w:val="Prrafodelista"/>
+        <w:rPr>
+          <w:rFonts w:ascii="Times New Roman" w:hAnsi="Times New Roman" w:cs="Times New Roman"/>
+          <w:bCs/>
+          <w:sz w:val="24"/>
+          <w:szCs w:val="24"/>
+        </w:rPr>
+      </w:pPr>
+      <w:r>
+        <w:rPr>
+          <w:rFonts w:ascii="Times New Roman" w:hAnsi="Times New Roman" w:cs="Times New Roman"/>
+          <w:bCs/>
+          <w:sz w:val="24"/>
+          <w:szCs w:val="24"/>
+        </w:rPr>
+        <w:t>En el desarrollo del sistema tenemos fases o módulos relacionados con los requerimientos en los cuales tenemos que evaluar para ver el avance y así poder tener un poco de información de cómo se eta desarrollando el proyecto y debatir o tener una base de los que se está haciendo y que errores se puede corregir , este método ayudara al  grupo a tener información al momento del desarrollo y al momento de terminar todo el proyecto para así entregar al usuario  final un producto bien robusto y con los requerimiento completos. Dentro de las técnicas que podemos usar para evaluar por medio de este método están:</w:t>
+      </w:r>
+    </w:p>
+    <w:p>
+      <w:pPr>
+        <w:pStyle w:val="Prrafodelista"/>
+        <w:rPr>
+          <w:rFonts w:ascii="Times New Roman" w:hAnsi="Times New Roman" w:cs="Times New Roman"/>
+          <w:bCs/>
+          <w:sz w:val="24"/>
+          <w:szCs w:val="24"/>
+        </w:rPr>
+      </w:pPr>
+    </w:p>
+    <w:p>
+      <w:pPr>
+        <w:pStyle w:val="Prrafodelista"/>
+        <w:rPr>
+          <w:rFonts w:ascii="Times New Roman" w:hAnsi="Times New Roman" w:cs="Times New Roman"/>
+          <w:bCs/>
+          <w:sz w:val="24"/>
+          <w:szCs w:val="24"/>
+        </w:rPr>
+      </w:pPr>
+      <w:r>
+        <w:rPr>
+          <w:rFonts w:ascii="Times New Roman" w:hAnsi="Times New Roman" w:cs="Times New Roman"/>
+          <w:bCs/>
+          <w:sz w:val="24"/>
+          <w:szCs w:val="24"/>
+        </w:rPr>
+        <w:t>Las pruebas del sistema deben enfocarse en requisitos que puedan ser tomados directamente de caso</w:t>
+      </w:r>
+      <w:r>
+        <w:rPr>
+          <w:rFonts w:ascii="Times New Roman" w:hAnsi="Times New Roman" w:cs="Times New Roman"/>
+          <w:bCs/>
+          <w:sz w:val="24"/>
+          <w:szCs w:val="24"/>
+        </w:rPr>
+        <w:t>s de uso y reglas del proyecto</w:t>
+      </w:r>
+      <w:r>
+        <w:rPr>
+          <w:rFonts w:ascii="Times New Roman" w:hAnsi="Times New Roman" w:cs="Times New Roman"/>
+          <w:bCs/>
+          <w:sz w:val="24"/>
+          <w:szCs w:val="24"/>
+        </w:rPr>
+        <w:t>. El objetivo de estas pruebas es verificar el ingreso, procesamiento y recuperación apropiado de datos, y la implemen</w:t>
+      </w:r>
+      <w:r>
+        <w:rPr>
+          <w:rFonts w:ascii="Times New Roman" w:hAnsi="Times New Roman" w:cs="Times New Roman"/>
+          <w:bCs/>
+          <w:sz w:val="24"/>
+          <w:szCs w:val="24"/>
+        </w:rPr>
+        <w:t>tación apropiada de los requerimientos</w:t>
+      </w:r>
+      <w:r>
+        <w:rPr>
+          <w:rFonts w:ascii="Times New Roman" w:hAnsi="Times New Roman" w:cs="Times New Roman"/>
+          <w:bCs/>
+          <w:sz w:val="24"/>
+          <w:szCs w:val="24"/>
+        </w:rPr>
+        <w:t xml:space="preserve">. </w:t>
+      </w:r>
+    </w:p>
+    <w:p>
+      <w:pPr>
+        <w:pStyle w:val="Prrafodelista"/>
+        <w:rPr>
+          <w:rFonts w:ascii="Times New Roman" w:hAnsi="Times New Roman" w:cs="Times New Roman"/>
+          <w:bCs/>
+          <w:sz w:val="24"/>
+          <w:szCs w:val="24"/>
+        </w:rPr>
+      </w:pPr>
+      <w:r>
+        <w:rPr>
+          <w:rFonts w:ascii="Times New Roman" w:hAnsi="Times New Roman" w:cs="Times New Roman"/>
+          <w:bCs/>
+          <w:sz w:val="24"/>
+          <w:szCs w:val="24"/>
+        </w:rPr>
+        <w:t xml:space="preserve">En esta prueba se determina qué </w:t>
+      </w:r>
+      <w:r>
+        <w:rPr>
+          <w:rFonts w:ascii="Times New Roman" w:hAnsi="Times New Roman" w:cs="Times New Roman"/>
+          <w:bCs/>
+          <w:sz w:val="24"/>
+          <w:szCs w:val="24"/>
+        </w:rPr>
+        <w:t>pruebas de Sistema (usabilidad</w:t>
+      </w:r>
+      <w:r>
+        <w:rPr>
+          <w:rFonts w:ascii="Times New Roman" w:hAnsi="Times New Roman" w:cs="Times New Roman"/>
+          <w:bCs/>
+          <w:sz w:val="24"/>
+          <w:szCs w:val="24"/>
+        </w:rPr>
+        <w:t>, desempeño, etc.) asegurarán que la aplicación alcanzará sus objetivos de negocio</w:t>
+      </w:r>
+      <w:r>
+        <w:rPr>
+          <w:rFonts w:ascii="Times New Roman" w:hAnsi="Times New Roman" w:cs="Times New Roman"/>
+          <w:bCs/>
+          <w:sz w:val="24"/>
+          <w:szCs w:val="24"/>
+        </w:rPr>
+        <w:t xml:space="preserve"> teniendo en cuenta todos los componentes que conforman el sistema de información</w:t>
+      </w:r>
+      <w:r>
+        <w:rPr>
+          <w:rFonts w:ascii="Times New Roman" w:hAnsi="Times New Roman" w:cs="Times New Roman"/>
+          <w:bCs/>
+          <w:sz w:val="24"/>
+          <w:szCs w:val="24"/>
+        </w:rPr>
+        <w:t>.</w:t>
+      </w:r>
+    </w:p>
+    <w:p>
+      <w:pPr>
+        <w:pStyle w:val="Prrafodelista"/>
+        <w:rPr>
+          <w:rFonts w:ascii="Times New Roman" w:hAnsi="Times New Roman" w:cs="Times New Roman"/>
+          <w:bCs/>
+          <w:sz w:val="24"/>
+          <w:szCs w:val="24"/>
+        </w:rPr>
+      </w:pPr>
+    </w:p>
+    <w:p>
+      <w:pPr>
+        <w:pStyle w:val="Prrafodelista"/>
+        <w:numPr>
+          <w:ilvl w:val="0"/>
+          <w:numId w:val="21"/>
+        </w:numPr>
+        <w:rPr>
+          <w:rFonts w:ascii="Times New Roman" w:hAnsi="Times New Roman" w:cs="Times New Roman"/>
+          <w:bCs/>
+          <w:sz w:val="24"/>
+          <w:szCs w:val="24"/>
+        </w:rPr>
+      </w:pPr>
+      <w:r>
+        <w:rPr>
+          <w:rFonts w:ascii="Times New Roman" w:hAnsi="Times New Roman" w:cs="Times New Roman"/>
+          <w:bCs/>
+          <w:sz w:val="24"/>
+          <w:szCs w:val="24"/>
+        </w:rPr>
+        <w:t>La prueba de Sistema incluye:</w:t>
+      </w:r>
+    </w:p>
+    <w:p>
+      <w:pPr>
+        <w:pStyle w:val="Prrafodelista"/>
+        <w:numPr>
+          <w:ilvl w:val="0"/>
+          <w:numId w:val="21"/>
+        </w:numPr>
+        <w:rPr>
+          <w:rFonts w:ascii="Times New Roman" w:hAnsi="Times New Roman" w:cs="Times New Roman"/>
+          <w:bCs/>
+          <w:sz w:val="24"/>
+          <w:szCs w:val="24"/>
+        </w:rPr>
+      </w:pPr>
+      <w:r>
+        <w:rPr>
+          <w:rFonts w:ascii="Times New Roman" w:hAnsi="Times New Roman" w:cs="Times New Roman"/>
+          <w:bCs/>
+          <w:sz w:val="24"/>
+          <w:szCs w:val="24"/>
+        </w:rPr>
+        <w:sym w:font="Symbol" w:char="F020"/>
+      </w:r>
+      <w:r>
+        <w:rPr>
+          <w:rFonts w:ascii="Times New Roman" w:hAnsi="Times New Roman" w:cs="Times New Roman"/>
+          <w:bCs/>
+          <w:sz w:val="24"/>
+          <w:szCs w:val="24"/>
+        </w:rPr>
+        <w:t>Prueba funcionalidad</w:t>
+      </w:r>
+    </w:p>
+    <w:p>
+      <w:pPr>
+        <w:pStyle w:val="Prrafodelista"/>
+        <w:numPr>
+          <w:ilvl w:val="0"/>
+          <w:numId w:val="21"/>
+        </w:numPr>
+        <w:rPr>
+          <w:rFonts w:ascii="Times New Roman" w:hAnsi="Times New Roman" w:cs="Times New Roman"/>
+          <w:bCs/>
+          <w:sz w:val="24"/>
+          <w:szCs w:val="24"/>
+        </w:rPr>
+      </w:pPr>
+      <w:r>
+        <w:rPr>
+          <w:rFonts w:ascii="Times New Roman" w:hAnsi="Times New Roman" w:cs="Times New Roman"/>
+          <w:bCs/>
+          <w:sz w:val="24"/>
+          <w:szCs w:val="24"/>
+        </w:rPr>
+        <w:sym w:font="Symbol" w:char="F020"/>
+      </w:r>
+      <w:r>
+        <w:rPr>
+          <w:rFonts w:ascii="Times New Roman" w:hAnsi="Times New Roman" w:cs="Times New Roman"/>
+          <w:bCs/>
+          <w:sz w:val="24"/>
+          <w:szCs w:val="24"/>
+        </w:rPr>
+        <w:t>Prueba de Usabilidad</w:t>
+      </w:r>
+    </w:p>
+    <w:p>
+      <w:pPr>
+        <w:pStyle w:val="Prrafodelista"/>
+        <w:numPr>
+          <w:ilvl w:val="0"/>
+          <w:numId w:val="21"/>
+        </w:numPr>
+        <w:rPr>
+          <w:rFonts w:ascii="Times New Roman" w:hAnsi="Times New Roman" w:cs="Times New Roman"/>
+          <w:bCs/>
+          <w:sz w:val="24"/>
+          <w:szCs w:val="24"/>
+        </w:rPr>
+      </w:pPr>
+      <w:r>
+        <w:rPr>
+          <w:rFonts w:ascii="Times New Roman" w:hAnsi="Times New Roman" w:cs="Times New Roman"/>
+          <w:bCs/>
+          <w:sz w:val="24"/>
+          <w:szCs w:val="24"/>
+        </w:rPr>
+        <w:sym w:font="Symbol" w:char="F020"/>
+      </w:r>
+      <w:r>
+        <w:rPr>
+          <w:rFonts w:ascii="Times New Roman" w:hAnsi="Times New Roman" w:cs="Times New Roman"/>
+          <w:bCs/>
+          <w:sz w:val="24"/>
+          <w:szCs w:val="24"/>
+        </w:rPr>
+        <w:t>Prueba de Performance</w:t>
+      </w:r>
+    </w:p>
+    <w:p>
+      <w:pPr>
+        <w:pStyle w:val="Prrafodelista"/>
+        <w:numPr>
+          <w:ilvl w:val="0"/>
+          <w:numId w:val="21"/>
+        </w:numPr>
+        <w:rPr>
+          <w:rFonts w:ascii="Times New Roman" w:hAnsi="Times New Roman" w:cs="Times New Roman"/>
+          <w:bCs/>
+          <w:sz w:val="24"/>
+          <w:szCs w:val="24"/>
+        </w:rPr>
+      </w:pPr>
+      <w:r>
+        <w:rPr>
+          <w:rFonts w:ascii="Times New Roman" w:hAnsi="Times New Roman" w:cs="Times New Roman"/>
+          <w:bCs/>
+          <w:sz w:val="24"/>
+          <w:szCs w:val="24"/>
+        </w:rPr>
+        <w:lastRenderedPageBreak/>
+        <w:sym w:font="Symbol" w:char="F020"/>
+      </w:r>
+      <w:r>
+        <w:rPr>
+          <w:rFonts w:ascii="Times New Roman" w:hAnsi="Times New Roman" w:cs="Times New Roman"/>
+          <w:bCs/>
+          <w:sz w:val="24"/>
+          <w:szCs w:val="24"/>
+        </w:rPr>
+        <w:t>Prueba de Documentación y Procedimientos</w:t>
+      </w:r>
+    </w:p>
+    <w:p>
+      <w:pPr>
+        <w:pStyle w:val="Prrafodelista"/>
+        <w:numPr>
+          <w:ilvl w:val="0"/>
+          <w:numId w:val="21"/>
+        </w:numPr>
+        <w:rPr>
+          <w:rFonts w:ascii="Times New Roman" w:hAnsi="Times New Roman" w:cs="Times New Roman"/>
+          <w:bCs/>
+          <w:sz w:val="24"/>
+          <w:szCs w:val="24"/>
+        </w:rPr>
+      </w:pPr>
+      <w:r>
+        <w:rPr>
+          <w:rFonts w:ascii="Times New Roman" w:hAnsi="Times New Roman" w:cs="Times New Roman"/>
+          <w:bCs/>
+          <w:sz w:val="24"/>
+          <w:szCs w:val="24"/>
+        </w:rPr>
+        <w:sym w:font="Symbol" w:char="F020"/>
+      </w:r>
+      <w:r>
+        <w:rPr>
+          <w:rFonts w:ascii="Times New Roman" w:hAnsi="Times New Roman" w:cs="Times New Roman"/>
+          <w:bCs/>
+          <w:sz w:val="24"/>
+          <w:szCs w:val="24"/>
+        </w:rPr>
+        <w:t>Prueba de Seguridad y Controles</w:t>
+      </w:r>
+    </w:p>
+    <w:p>
+      <w:pPr>
+        <w:pStyle w:val="Prrafodelista"/>
+        <w:numPr>
+          <w:ilvl w:val="0"/>
+          <w:numId w:val="21"/>
+        </w:numPr>
+        <w:rPr>
+          <w:rFonts w:ascii="Times New Roman" w:hAnsi="Times New Roman" w:cs="Times New Roman"/>
+          <w:bCs/>
+          <w:sz w:val="24"/>
+          <w:szCs w:val="24"/>
+        </w:rPr>
+      </w:pPr>
+      <w:r>
+        <w:rPr>
+          <w:rFonts w:ascii="Times New Roman" w:hAnsi="Times New Roman" w:cs="Times New Roman"/>
+          <w:bCs/>
+          <w:sz w:val="24"/>
+          <w:szCs w:val="24"/>
+        </w:rPr>
+        <w:sym w:font="Symbol" w:char="F020"/>
+      </w:r>
+      <w:r>
+        <w:rPr>
+          <w:rFonts w:ascii="Times New Roman" w:hAnsi="Times New Roman" w:cs="Times New Roman"/>
+          <w:bCs/>
+          <w:sz w:val="24"/>
+          <w:szCs w:val="24"/>
+        </w:rPr>
+        <w:t>Prueba de recuperación</w:t>
+      </w:r>
+    </w:p>
+    <w:p>
+      <w:pPr>
+        <w:pStyle w:val="Prrafodelista"/>
+        <w:numPr>
+          <w:ilvl w:val="0"/>
+          <w:numId w:val="21"/>
+        </w:numPr>
+        <w:rPr>
+          <w:rFonts w:ascii="Times New Roman" w:hAnsi="Times New Roman" w:cs="Times New Roman"/>
+          <w:bCs/>
+          <w:sz w:val="24"/>
+          <w:szCs w:val="24"/>
+        </w:rPr>
+      </w:pPr>
+      <w:r>
+        <w:rPr>
+          <w:rFonts w:ascii="Times New Roman" w:hAnsi="Times New Roman" w:cs="Times New Roman"/>
+          <w:bCs/>
+          <w:sz w:val="24"/>
+          <w:szCs w:val="24"/>
+        </w:rPr>
+        <w:sym w:font="Symbol" w:char="F020"/>
+      </w:r>
+      <w:r>
+        <w:rPr>
+          <w:rFonts w:ascii="Times New Roman" w:hAnsi="Times New Roman" w:cs="Times New Roman"/>
+          <w:bCs/>
+          <w:sz w:val="24"/>
+          <w:szCs w:val="24"/>
+        </w:rPr>
+        <w:t>Prueba de múltiples sitios</w:t>
+      </w:r>
+    </w:p>
+    <w:p>
+      <w:pPr>
+        <w:pStyle w:val="Prrafodelista"/>
+        <w:numPr>
+          <w:ilvl w:val="0"/>
+          <w:numId w:val="21"/>
+        </w:numPr>
+        <w:rPr>
+          <w:rFonts w:ascii="Times New Roman" w:hAnsi="Times New Roman" w:cs="Times New Roman"/>
+          <w:bCs/>
+          <w:sz w:val="24"/>
+          <w:szCs w:val="24"/>
+        </w:rPr>
+      </w:pPr>
+    </w:p>
+    <w:p>
+      <w:pPr>
+        <w:pStyle w:val="Prrafodelista"/>
+        <w:numPr>
+          <w:ilvl w:val="0"/>
+          <w:numId w:val="21"/>
+        </w:numPr>
+        <w:rPr>
+          <w:rFonts w:ascii="Times New Roman" w:hAnsi="Times New Roman" w:cs="Times New Roman"/>
+          <w:bCs/>
+          <w:sz w:val="24"/>
+          <w:szCs w:val="24"/>
+        </w:rPr>
+      </w:pPr>
+      <w:r>
+        <w:rPr>
+          <w:rFonts w:ascii="Times New Roman" w:hAnsi="Times New Roman" w:cs="Times New Roman"/>
+          <w:bCs/>
+          <w:sz w:val="24"/>
+          <w:szCs w:val="24"/>
+        </w:rPr>
+        <w:t>Para realizar pruebas al sistema tendremos en cuenta lo siguiente</w:t>
+      </w:r>
+    </w:p>
+    <w:p>
+      <w:pPr>
+        <w:pStyle w:val="Prrafodelista"/>
+        <w:numPr>
+          <w:ilvl w:val="0"/>
+          <w:numId w:val="21"/>
+        </w:numPr>
+        <w:rPr>
+          <w:rFonts w:ascii="Times New Roman" w:hAnsi="Times New Roman" w:cs="Times New Roman"/>
+          <w:bCs/>
+          <w:sz w:val="24"/>
+          <w:szCs w:val="24"/>
+        </w:rPr>
+      </w:pPr>
+      <w:r>
+        <w:rPr>
+          <w:rFonts w:ascii="Times New Roman" w:hAnsi="Times New Roman" w:cs="Times New Roman"/>
+          <w:bCs/>
+          <w:sz w:val="24"/>
+          <w:szCs w:val="24"/>
+        </w:rPr>
+        <w:t>Ejecutar cada caso de uso, flujo básico o función utilizando datos válidos e inválidos, para verificar que:</w:t>
+      </w:r>
+    </w:p>
+    <w:p>
+      <w:pPr>
+        <w:pStyle w:val="Prrafodelista"/>
+        <w:numPr>
+          <w:ilvl w:val="0"/>
+          <w:numId w:val="21"/>
+        </w:numPr>
+        <w:rPr>
+          <w:rFonts w:ascii="Times New Roman" w:hAnsi="Times New Roman" w:cs="Times New Roman"/>
+          <w:bCs/>
+          <w:sz w:val="24"/>
+          <w:szCs w:val="24"/>
+        </w:rPr>
+      </w:pPr>
+      <w:r>
+        <w:rPr>
+          <w:rFonts w:ascii="Times New Roman" w:hAnsi="Times New Roman" w:cs="Times New Roman"/>
+          <w:bCs/>
+          <w:sz w:val="24"/>
+          <w:szCs w:val="24"/>
+        </w:rPr>
+        <w:t>Los resultados esperados ocurren cuando se utiliza un dato válido.</w:t>
+      </w:r>
+    </w:p>
+    <w:p>
+      <w:pPr>
+        <w:pStyle w:val="Prrafodelista"/>
+        <w:numPr>
+          <w:ilvl w:val="0"/>
+          <w:numId w:val="21"/>
+        </w:numPr>
+        <w:rPr>
+          <w:rFonts w:ascii="Times New Roman" w:hAnsi="Times New Roman" w:cs="Times New Roman"/>
+          <w:bCs/>
+          <w:sz w:val="24"/>
+          <w:szCs w:val="24"/>
+        </w:rPr>
+      </w:pPr>
+      <w:r>
+        <w:rPr>
+          <w:rFonts w:ascii="Times New Roman" w:hAnsi="Times New Roman" w:cs="Times New Roman"/>
+          <w:bCs/>
+          <w:sz w:val="24"/>
+          <w:szCs w:val="24"/>
+        </w:rPr>
+        <w:t>Los mensajes de error o de advertencia aparecen en el momento adecuado, cuando se utiliza un dato inválido.</w:t>
+      </w:r>
+    </w:p>
+    <w:p>
+      <w:pPr>
+        <w:pStyle w:val="Prrafodelista"/>
+        <w:numPr>
+          <w:ilvl w:val="0"/>
+          <w:numId w:val="21"/>
+        </w:numPr>
+        <w:rPr>
+          <w:rFonts w:ascii="Times New Roman" w:hAnsi="Times New Roman" w:cs="Times New Roman"/>
+          <w:bCs/>
+          <w:sz w:val="24"/>
+          <w:szCs w:val="24"/>
+        </w:rPr>
+      </w:pPr>
+      <w:r>
+        <w:rPr>
+          <w:rFonts w:ascii="Times New Roman" w:hAnsi="Times New Roman" w:cs="Times New Roman"/>
+          <w:bCs/>
+          <w:sz w:val="24"/>
+          <w:szCs w:val="24"/>
+        </w:rPr>
+        <w:t>Verificar la correcta funcionalidad del sistema al momento de ser entregado.</w:t>
+      </w:r>
+    </w:p>
+    <w:p>
+      <w:pPr>
+        <w:pStyle w:val="Prrafodelista"/>
+        <w:rPr>
+          <w:rFonts w:ascii="Times New Roman" w:hAnsi="Times New Roman" w:cs="Times New Roman"/>
+          <w:bCs/>
+          <w:sz w:val="24"/>
+          <w:szCs w:val="24"/>
+        </w:rPr>
+      </w:pPr>
+    </w:p>
+    <w:p>
+      <w:pPr>
+        <w:ind w:left="360"/>
+        <w:rPr>
+          <w:rFonts w:ascii="Times New Roman" w:hAnsi="Times New Roman" w:cs="Times New Roman"/>
+          <w:bCs/>
+          <w:sz w:val="24"/>
+          <w:szCs w:val="24"/>
         </w:rPr>
       </w:pPr>
     </w:p>
@@ -7276,11 +7798,12 @@
         </w:rPr>
       </w:pPr>
       <w:bookmarkStart w:id="22" w:name="_Toc511740744"/>
+      <w:bookmarkStart w:id="23" w:name="_GoBack"/>
+      <w:bookmarkEnd w:id="23"/>
       <w:r>
         <w:rPr>
           <w:color w:val="000000" w:themeColor="text1"/>
         </w:rPr>
-        <w:lastRenderedPageBreak/>
         <w:t>BIBLIOGRAFÍA</w:t>
       </w:r>
       <w:bookmarkEnd w:id="22"/>
@@ -7301,8 +7824,6 @@
           <w:numId w:val="24"/>
         </w:numPr>
       </w:pPr>
-      <w:bookmarkStart w:id="23" w:name="_GoBack"/>
-      <w:bookmarkEnd w:id="23"/>
       <w:r>
         <w:rPr>
           <w:rFonts w:ascii="Arial" w:hAnsi="Arial" w:cs="Arial"/>
@@ -7314,7 +7835,7 @@
       </w:r>
     </w:p>
     <w:sectPr>
-      <w:footerReference w:type="default" r:id="rId16"/>
+      <w:footerReference w:type="default" r:id="rId15"/>
       <w:pgSz w:w="12240" w:h="15840"/>
       <w:pgMar w:top="1417" w:right="1701" w:bottom="1417" w:left="1701" w:header="708" w:footer="708" w:gutter="0"/>
       <w:cols w:space="708"/>
@@ -7325,7 +7846,7 @@
 </file>
 
 <file path=word/endnotes.xml><?xml version="1.0" encoding="utf-8"?>
-<w:endnotes xmlns:wpc="http://schemas.microsoft.com/office/word/2010/wordprocessingCanvas" xmlns:mc="http://schemas.openxmlformats.org/markup-compatibility/2006" xmlns:o="urn:schemas-microsoft-com:office:office" xmlns:r="http://schemas.openxmlformats.org/officeDocument/2006/relationships" xmlns:m="http://schemas.openxmlformats.org/officeDocument/2006/math" xmlns:v="urn:schemas-microsoft-com:vml" xmlns:wp14="http://schemas.microsoft.com/office/word/2010/wordprocessingDrawing" xmlns:wp="http://schemas.openxmlformats.org/drawingml/2006/wordprocessingDrawing" xmlns:w10="urn:schemas-microsoft-com:office:word" xmlns:w="http://schemas.openxmlformats.org/wordprocessingml/2006/main" xmlns:w14="http://schemas.microsoft.com/office/word/2010/wordml" xmlns:wpg="http://schemas.microsoft.com/office/word/2010/wordprocessingGroup" xmlns:wpi="http://schemas.microsoft.com/office/word/2010/wordprocessingInk" xmlns:wne="http://schemas.microsoft.com/office/word/2006/wordml" xmlns:wps="http://schemas.microsoft.com/office/word/2010/wordprocessingShape" mc:Ignorable="w14 wp14">
+<w:endnotes xmlns:wpc="http://schemas.microsoft.com/office/word/2010/wordprocessingCanvas" xmlns:cx="http://schemas.microsoft.com/office/drawing/2014/chartex" xmlns:cx1="http://schemas.microsoft.com/office/drawing/2015/9/8/chartex" xmlns:mc="http://schemas.openxmlformats.org/markup-compatibility/2006" xmlns:o="urn:schemas-microsoft-com:office:office" xmlns:r="http://schemas.openxmlformats.org/officeDocument/2006/relationships" xmlns:m="http://schemas.openxmlformats.org/officeDocument/2006/math" xmlns:v="urn:schemas-microsoft-com:vml" xmlns:wp14="http://schemas.microsoft.com/office/word/2010/wordprocessingDrawing" xmlns:wp="http://schemas.openxmlformats.org/drawingml/2006/wordprocessingDrawing" xmlns:w10="urn:schemas-microsoft-com:office:word" xmlns:w="http://schemas.openxmlformats.org/wordprocessingml/2006/main" xmlns:w14="http://schemas.microsoft.com/office/word/2010/wordml" xmlns:w15="http://schemas.microsoft.com/office/word/2012/wordml" xmlns:w16se="http://schemas.microsoft.com/office/word/2015/wordml/symex" xmlns:wpg="http://schemas.microsoft.com/office/word/2010/wordprocessingGroup" xmlns:wpi="http://schemas.microsoft.com/office/word/2010/wordprocessingInk" xmlns:wne="http://schemas.microsoft.com/office/word/2006/wordml" xmlns:wps="http://schemas.microsoft.com/office/word/2010/wordprocessingShape" mc:Ignorable="w14 w15 w16se wp14">
   <w:endnote w:type="separator" w:id="-1">
     <w:p>
       <w:pPr>
@@ -7350,7 +7871,7 @@
 </file>
 
 <file path=word/footer1.xml><?xml version="1.0" encoding="utf-8"?>
-<w:ftr xmlns:wpc="http://schemas.microsoft.com/office/word/2010/wordprocessingCanvas" xmlns:mc="http://schemas.openxmlformats.org/markup-compatibility/2006" xmlns:o="urn:schemas-microsoft-com:office:office" xmlns:r="http://schemas.openxmlformats.org/officeDocument/2006/relationships" xmlns:m="http://schemas.openxmlformats.org/officeDocument/2006/math" xmlns:v="urn:schemas-microsoft-com:vml" xmlns:wp14="http://schemas.microsoft.com/office/word/2010/wordprocessingDrawing" xmlns:wp="http://schemas.openxmlformats.org/drawingml/2006/wordprocessingDrawing" xmlns:w10="urn:schemas-microsoft-com:office:word" xmlns:w="http://schemas.openxmlformats.org/wordprocessingml/2006/main" xmlns:w14="http://schemas.microsoft.com/office/word/2010/wordml" xmlns:wpg="http://schemas.microsoft.com/office/word/2010/wordprocessingGroup" xmlns:wpi="http://schemas.microsoft.com/office/word/2010/wordprocessingInk" xmlns:wne="http://schemas.microsoft.com/office/word/2006/wordml" xmlns:wps="http://schemas.microsoft.com/office/word/2010/wordprocessingShape" mc:Ignorable="w14 wp14">
+<w:ftr xmlns:wpc="http://schemas.microsoft.com/office/word/2010/wordprocessingCanvas" xmlns:cx="http://schemas.microsoft.com/office/drawing/2014/chartex" xmlns:cx1="http://schemas.microsoft.com/office/drawing/2015/9/8/chartex" xmlns:mc="http://schemas.openxmlformats.org/markup-compatibility/2006" xmlns:o="urn:schemas-microsoft-com:office:office" xmlns:r="http://schemas.openxmlformats.org/officeDocument/2006/relationships" xmlns:m="http://schemas.openxmlformats.org/officeDocument/2006/math" xmlns:v="urn:schemas-microsoft-com:vml" xmlns:wp14="http://schemas.microsoft.com/office/word/2010/wordprocessingDrawing" xmlns:wp="http://schemas.openxmlformats.org/drawingml/2006/wordprocessingDrawing" xmlns:w10="urn:schemas-microsoft-com:office:word" xmlns:w="http://schemas.openxmlformats.org/wordprocessingml/2006/main" xmlns:w14="http://schemas.microsoft.com/office/word/2010/wordml" xmlns:w15="http://schemas.microsoft.com/office/word/2012/wordml" xmlns:w16se="http://schemas.microsoft.com/office/word/2015/wordml/symex" xmlns:wpg="http://schemas.microsoft.com/office/word/2010/wordprocessingGroup" xmlns:wpi="http://schemas.microsoft.com/office/word/2010/wordprocessingInk" xmlns:wne="http://schemas.microsoft.com/office/word/2006/wordml" xmlns:wps="http://schemas.microsoft.com/office/word/2010/wordprocessingShape" mc:Ignorable="w14 w15 w16se wp14">
   <w:sdt>
     <w:sdtPr>
       <w:id w:val="-1593312627"/>
@@ -7371,7 +7892,7 @@
             <w:noProof/>
             <w:sz w:val="28"/>
             <w:szCs w:val="28"/>
-            <w:lang w:eastAsia="es-CO"/>
+            <w:lang w:val="es-ES" w:eastAsia="es-ES"/>
           </w:rPr>
           <mc:AlternateContent>
             <mc:Choice Requires="wps">
@@ -7452,7 +7973,7 @@
                                   <w:color w:val="4F81BD" w:themeColor="accent1"/>
                                   <w:lang w:val="es-ES"/>
                                 </w:rPr>
-                                <w:t>13</w:t>
+                                <w:t>15</w:t>
                               </w:r>
                               <w:r>
                                 <w:rPr>
@@ -7564,7 +8085,7 @@
                             <w:color w:val="4F81BD" w:themeColor="accent1"/>
                             <w:lang w:val="es-ES"/>
                           </w:rPr>
-                          <w:t>13</w:t>
+                          <w:t>15</w:t>
                         </w:r>
                         <w:r>
                           <w:rPr>
@@ -7588,7 +8109,7 @@
 </file>
 
 <file path=word/footnotes.xml><?xml version="1.0" encoding="utf-8"?>
-<w:footnotes xmlns:wpc="http://schemas.microsoft.com/office/word/2010/wordprocessingCanvas" xmlns:mc="http://schemas.openxmlformats.org/markup-compatibility/2006" xmlns:o="urn:schemas-microsoft-com:office:office" xmlns:r="http://schemas.openxmlformats.org/officeDocument/2006/relationships" xmlns:m="http://schemas.openxmlformats.org/officeDocument/2006/math" xmlns:v="urn:schemas-microsoft-com:vml" xmlns:wp14="http://schemas.microsoft.com/office/word/2010/wordprocessingDrawing" xmlns:wp="http://schemas.openxmlformats.org/drawingml/2006/wordprocessingDrawing" xmlns:w10="urn:schemas-microsoft-com:office:word" xmlns:w="http://schemas.openxmlformats.org/wordprocessingml/2006/main" xmlns:w14="http://schemas.microsoft.com/office/word/2010/wordml" xmlns:wpg="http://schemas.microsoft.com/office/word/2010/wordprocessingGroup" xmlns:wpi="http://schemas.microsoft.com/office/word/2010/wordprocessingInk" xmlns:wne="http://schemas.microsoft.com/office/word/2006/wordml" xmlns:wps="http://schemas.microsoft.com/office/word/2010/wordprocessingShape" mc:Ignorable="w14 wp14">
+<w:footnotes xmlns:wpc="http://schemas.microsoft.com/office/word/2010/wordprocessingCanvas" xmlns:cx="http://schemas.microsoft.com/office/drawing/2014/chartex" xmlns:cx1="http://schemas.microsoft.com/office/drawing/2015/9/8/chartex" xmlns:mc="http://schemas.openxmlformats.org/markup-compatibility/2006" xmlns:o="urn:schemas-microsoft-com:office:office" xmlns:r="http://schemas.openxmlformats.org/officeDocument/2006/relationships" xmlns:m="http://schemas.openxmlformats.org/officeDocument/2006/math" xmlns:v="urn:schemas-microsoft-com:vml" xmlns:wp14="http://schemas.microsoft.com/office/word/2010/wordprocessingDrawing" xmlns:wp="http://schemas.openxmlformats.org/drawingml/2006/wordprocessingDrawing" xmlns:w10="urn:schemas-microsoft-com:office:word" xmlns:w="http://schemas.openxmlformats.org/wordprocessingml/2006/main" xmlns:w14="http://schemas.microsoft.com/office/word/2010/wordml" xmlns:w15="http://schemas.microsoft.com/office/word/2012/wordml" xmlns:w16se="http://schemas.microsoft.com/office/word/2015/wordml/symex" xmlns:wpg="http://schemas.microsoft.com/office/word/2010/wordprocessingGroup" xmlns:wpi="http://schemas.microsoft.com/office/word/2010/wordprocessingInk" xmlns:wne="http://schemas.microsoft.com/office/word/2006/wordml" xmlns:wps="http://schemas.microsoft.com/office/word/2010/wordprocessingShape" mc:Ignorable="w14 w15 w16se wp14">
   <w:footnote w:type="separator" w:id="-1">
     <w:p>
       <w:pPr>
@@ -7613,8 +8134,8 @@
 </file>
 
 <file path=word/numbering.xml><?xml version="1.0" encoding="utf-8"?>
-<w:numbering xmlns:wpc="http://schemas.microsoft.com/office/word/2010/wordprocessingCanvas" xmlns:mc="http://schemas.openxmlformats.org/markup-compatibility/2006" xmlns:o="urn:schemas-microsoft-com:office:office" xmlns:r="http://schemas.openxmlformats.org/officeDocument/2006/relationships" xmlns:m="http://schemas.openxmlformats.org/officeDocument/2006/math" xmlns:v="urn:schemas-microsoft-com:vml" xmlns:wp14="http://schemas.microsoft.com/office/word/2010/wordprocessingDrawing" xmlns:wp="http://schemas.openxmlformats.org/drawingml/2006/wordprocessingDrawing" xmlns:w10="urn:schemas-microsoft-com:office:word" xmlns:w="http://schemas.openxmlformats.org/wordprocessingml/2006/main" xmlns:w14="http://schemas.microsoft.com/office/word/2010/wordml" xmlns:wpg="http://schemas.microsoft.com/office/word/2010/wordprocessingGroup" xmlns:wpi="http://schemas.microsoft.com/office/word/2010/wordprocessingInk" xmlns:wne="http://schemas.microsoft.com/office/word/2006/wordml" xmlns:wps="http://schemas.microsoft.com/office/word/2010/wordprocessingShape" mc:Ignorable="w14 wp14">
-  <w:abstractNum w:abstractNumId="0">
+<w:numbering xmlns:wpc="http://schemas.microsoft.com/office/word/2010/wordprocessingCanvas" xmlns:cx="http://schemas.microsoft.com/office/drawing/2014/chartex" xmlns:cx1="http://schemas.microsoft.com/office/drawing/2015/9/8/chartex" xmlns:mc="http://schemas.openxmlformats.org/markup-compatibility/2006" xmlns:o="urn:schemas-microsoft-com:office:office" xmlns:r="http://schemas.openxmlformats.org/officeDocument/2006/relationships" xmlns:m="http://schemas.openxmlformats.org/officeDocument/2006/math" xmlns:v="urn:schemas-microsoft-com:vml" xmlns:wp14="http://schemas.microsoft.com/office/word/2010/wordprocessingDrawing" xmlns:wp="http://schemas.openxmlformats.org/drawingml/2006/wordprocessingDrawing" xmlns:w10="urn:schemas-microsoft-com:office:word" xmlns:w="http://schemas.openxmlformats.org/wordprocessingml/2006/main" xmlns:w14="http://schemas.microsoft.com/office/word/2010/wordml" xmlns:w15="http://schemas.microsoft.com/office/word/2012/wordml" xmlns:w16se="http://schemas.microsoft.com/office/word/2015/wordml/symex" xmlns:wpg="http://schemas.microsoft.com/office/word/2010/wordprocessingGroup" xmlns:wpi="http://schemas.microsoft.com/office/word/2010/wordprocessingInk" xmlns:wne="http://schemas.microsoft.com/office/word/2006/wordml" xmlns:wps="http://schemas.microsoft.com/office/word/2010/wordprocessingShape" mc:Ignorable="w14 w15 w16se wp14">
+  <w:abstractNum w:abstractNumId="0" w15:restartNumberingAfterBreak="0">
     <w:nsid w:val="02AE69BE"/>
     <w:multiLevelType w:val="hybridMultilevel"/>
     <w:tmpl w:val="E6F034C2"/>
@@ -7703,7 +8224,7 @@
       </w:pPr>
     </w:lvl>
   </w:abstractNum>
-  <w:abstractNum w:abstractNumId="1">
+  <w:abstractNum w:abstractNumId="1" w15:restartNumberingAfterBreak="0">
     <w:nsid w:val="03F74002"/>
     <w:multiLevelType w:val="hybridMultilevel"/>
     <w:tmpl w:val="E3FAA234"/>
@@ -7792,7 +8313,7 @@
       </w:pPr>
     </w:lvl>
   </w:abstractNum>
-  <w:abstractNum w:abstractNumId="2">
+  <w:abstractNum w:abstractNumId="2" w15:restartNumberingAfterBreak="0">
     <w:nsid w:val="18B7563D"/>
     <w:multiLevelType w:val="hybridMultilevel"/>
     <w:tmpl w:val="9CB43A30"/>
@@ -7907,7 +8428,7 @@
       </w:rPr>
     </w:lvl>
   </w:abstractNum>
-  <w:abstractNum w:abstractNumId="3">
+  <w:abstractNum w:abstractNumId="3" w15:restartNumberingAfterBreak="0">
     <w:nsid w:val="1A043CF5"/>
     <w:multiLevelType w:val="hybridMultilevel"/>
     <w:tmpl w:val="A822B6EA"/>
@@ -7996,7 +8517,7 @@
       </w:pPr>
     </w:lvl>
   </w:abstractNum>
-  <w:abstractNum w:abstractNumId="4">
+  <w:abstractNum w:abstractNumId="4" w15:restartNumberingAfterBreak="0">
     <w:nsid w:val="1ADA44B3"/>
     <w:multiLevelType w:val="hybridMultilevel"/>
     <w:tmpl w:val="9FCA9136"/>
@@ -8085,7 +8606,7 @@
       </w:pPr>
     </w:lvl>
   </w:abstractNum>
-  <w:abstractNum w:abstractNumId="5">
+  <w:abstractNum w:abstractNumId="5" w15:restartNumberingAfterBreak="0">
     <w:nsid w:val="1BE00FA8"/>
     <w:multiLevelType w:val="hybridMultilevel"/>
     <w:tmpl w:val="D1600AA6"/>
@@ -8198,7 +8719,7 @@
       </w:rPr>
     </w:lvl>
   </w:abstractNum>
-  <w:abstractNum w:abstractNumId="6">
+  <w:abstractNum w:abstractNumId="6" w15:restartNumberingAfterBreak="0">
     <w:nsid w:val="1E060171"/>
     <w:multiLevelType w:val="hybridMultilevel"/>
     <w:tmpl w:val="03E6DEAA"/>
@@ -8287,7 +8808,7 @@
       </w:pPr>
     </w:lvl>
   </w:abstractNum>
-  <w:abstractNum w:abstractNumId="7">
+  <w:abstractNum w:abstractNumId="7" w15:restartNumberingAfterBreak="0">
     <w:nsid w:val="20B27194"/>
     <w:multiLevelType w:val="hybridMultilevel"/>
     <w:tmpl w:val="F2006E18"/>
@@ -8376,7 +8897,7 @@
       </w:pPr>
     </w:lvl>
   </w:abstractNum>
-  <w:abstractNum w:abstractNumId="8">
+  <w:abstractNum w:abstractNumId="8" w15:restartNumberingAfterBreak="0">
     <w:nsid w:val="2D195BE3"/>
     <w:multiLevelType w:val="hybridMultilevel"/>
     <w:tmpl w:val="E834C912"/>
@@ -8491,7 +9012,7 @@
       </w:rPr>
     </w:lvl>
   </w:abstractNum>
-  <w:abstractNum w:abstractNumId="9">
+  <w:abstractNum w:abstractNumId="9" w15:restartNumberingAfterBreak="0">
     <w:nsid w:val="308B7A16"/>
     <w:multiLevelType w:val="hybridMultilevel"/>
     <w:tmpl w:val="D3002B64"/>
@@ -8580,7 +9101,7 @@
       </w:pPr>
     </w:lvl>
   </w:abstractNum>
-  <w:abstractNum w:abstractNumId="10">
+  <w:abstractNum w:abstractNumId="10" w15:restartNumberingAfterBreak="0">
     <w:nsid w:val="358F68C0"/>
     <w:multiLevelType w:val="hybridMultilevel"/>
     <w:tmpl w:val="D13C60B0"/>
@@ -8693,7 +9214,7 @@
       </w:rPr>
     </w:lvl>
   </w:abstractNum>
-  <w:abstractNum w:abstractNumId="11">
+  <w:abstractNum w:abstractNumId="11" w15:restartNumberingAfterBreak="0">
     <w:nsid w:val="363D7162"/>
     <w:multiLevelType w:val="hybridMultilevel"/>
     <w:tmpl w:val="121AB6D8"/>
@@ -8806,7 +9327,7 @@
       </w:rPr>
     </w:lvl>
   </w:abstractNum>
-  <w:abstractNum w:abstractNumId="12">
+  <w:abstractNum w:abstractNumId="12" w15:restartNumberingAfterBreak="0">
     <w:nsid w:val="373B00B3"/>
     <w:multiLevelType w:val="hybridMultilevel"/>
     <w:tmpl w:val="ED90472A"/>
@@ -8919,7 +9440,7 @@
       </w:rPr>
     </w:lvl>
   </w:abstractNum>
-  <w:abstractNum w:abstractNumId="13">
+  <w:abstractNum w:abstractNumId="13" w15:restartNumberingAfterBreak="0">
     <w:nsid w:val="385A1E4D"/>
     <w:multiLevelType w:val="hybridMultilevel"/>
     <w:tmpl w:val="498E1916"/>
@@ -9032,7 +9553,7 @@
       </w:rPr>
     </w:lvl>
   </w:abstractNum>
-  <w:abstractNum w:abstractNumId="14">
+  <w:abstractNum w:abstractNumId="14" w15:restartNumberingAfterBreak="0">
     <w:nsid w:val="39AB180E"/>
     <w:multiLevelType w:val="multilevel"/>
     <w:tmpl w:val="9FF2753C"/>
@@ -9166,7 +9687,7 @@
       </w:rPr>
     </w:lvl>
   </w:abstractNum>
-  <w:abstractNum w:abstractNumId="15">
+  <w:abstractNum w:abstractNumId="15" w15:restartNumberingAfterBreak="0">
     <w:nsid w:val="3A853435"/>
     <w:multiLevelType w:val="hybridMultilevel"/>
     <w:tmpl w:val="47E69540"/>
@@ -9279,7 +9800,7 @@
       </w:rPr>
     </w:lvl>
   </w:abstractNum>
-  <w:abstractNum w:abstractNumId="16">
+  <w:abstractNum w:abstractNumId="16" w15:restartNumberingAfterBreak="0">
     <w:nsid w:val="3B945228"/>
     <w:multiLevelType w:val="hybridMultilevel"/>
     <w:tmpl w:val="2D0EF972"/>
@@ -9392,7 +9913,7 @@
       </w:rPr>
     </w:lvl>
   </w:abstractNum>
-  <w:abstractNum w:abstractNumId="17">
+  <w:abstractNum w:abstractNumId="17" w15:restartNumberingAfterBreak="0">
     <w:nsid w:val="423A6D57"/>
     <w:multiLevelType w:val="hybridMultilevel"/>
     <w:tmpl w:val="58C27D84"/>
@@ -9481,7 +10002,7 @@
       </w:pPr>
     </w:lvl>
   </w:abstractNum>
-  <w:abstractNum w:abstractNumId="18">
+  <w:abstractNum w:abstractNumId="18" w15:restartNumberingAfterBreak="0">
     <w:nsid w:val="43B529DB"/>
     <w:multiLevelType w:val="hybridMultilevel"/>
     <w:tmpl w:val="C00E4990"/>
@@ -9594,7 +10115,7 @@
       </w:rPr>
     </w:lvl>
   </w:abstractNum>
-  <w:abstractNum w:abstractNumId="19">
+  <w:abstractNum w:abstractNumId="19" w15:restartNumberingAfterBreak="0">
     <w:nsid w:val="46015548"/>
     <w:multiLevelType w:val="hybridMultilevel"/>
     <w:tmpl w:val="F2600ACE"/>
@@ -9734,7 +10255,7 @@
       </w:rPr>
     </w:lvl>
   </w:abstractNum>
-  <w:abstractNum w:abstractNumId="20">
+  <w:abstractNum w:abstractNumId="20" w15:restartNumberingAfterBreak="0">
     <w:nsid w:val="46CF28A0"/>
     <w:multiLevelType w:val="hybridMultilevel"/>
     <w:tmpl w:val="74CE6914"/>
@@ -9847,7 +10368,7 @@
       </w:rPr>
     </w:lvl>
   </w:abstractNum>
-  <w:abstractNum w:abstractNumId="21">
+  <w:abstractNum w:abstractNumId="21" w15:restartNumberingAfterBreak="0">
     <w:nsid w:val="47B7793D"/>
     <w:multiLevelType w:val="hybridMultilevel"/>
     <w:tmpl w:val="F21805C8"/>
@@ -9936,7 +10457,7 @@
       </w:pPr>
     </w:lvl>
   </w:abstractNum>
-  <w:abstractNum w:abstractNumId="22">
+  <w:abstractNum w:abstractNumId="22" w15:restartNumberingAfterBreak="0">
     <w:nsid w:val="48B1724C"/>
     <w:multiLevelType w:val="hybridMultilevel"/>
     <w:tmpl w:val="1B1A3CA4"/>
@@ -10025,7 +10546,156 @@
       </w:pPr>
     </w:lvl>
   </w:abstractNum>
-  <w:abstractNum w:abstractNumId="23">
+  <w:abstractNum w:abstractNumId="23" w15:restartNumberingAfterBreak="0">
+    <w:nsid w:val="49F75D21"/>
+    <w:multiLevelType w:val="multilevel"/>
+    <w:tmpl w:val="014C00C0"/>
+    <w:lvl w:ilvl="0">
+      <w:start w:val="1"/>
+      <w:numFmt w:val="bullet"/>
+      <w:lvlText w:val=""/>
+      <w:lvlJc w:val="left"/>
+      <w:pPr>
+        <w:tabs>
+          <w:tab w:val="num" w:pos="720"/>
+        </w:tabs>
+        <w:ind w:left="720" w:hanging="360"/>
+      </w:pPr>
+      <w:rPr>
+        <w:rFonts w:ascii="Symbol" w:hAnsi="Symbol" w:hint="default"/>
+        <w:sz w:val="20"/>
+      </w:rPr>
+    </w:lvl>
+    <w:lvl w:ilvl="1" w:tentative="1">
+      <w:start w:val="1"/>
+      <w:numFmt w:val="bullet"/>
+      <w:lvlText w:val=""/>
+      <w:lvlJc w:val="left"/>
+      <w:pPr>
+        <w:tabs>
+          <w:tab w:val="num" w:pos="1440"/>
+        </w:tabs>
+        <w:ind w:left="1440" w:hanging="360"/>
+      </w:pPr>
+      <w:rPr>
+        <w:rFonts w:ascii="Symbol" w:hAnsi="Symbol" w:hint="default"/>
+        <w:sz w:val="20"/>
+      </w:rPr>
+    </w:lvl>
+    <w:lvl w:ilvl="2" w:tentative="1">
+      <w:start w:val="1"/>
+      <w:numFmt w:val="bullet"/>
+      <w:lvlText w:val=""/>
+      <w:lvlJc w:val="left"/>
+      <w:pPr>
+        <w:tabs>
+          <w:tab w:val="num" w:pos="2160"/>
+        </w:tabs>
+        <w:ind w:left="2160" w:hanging="360"/>
+      </w:pPr>
+      <w:rPr>
+        <w:rFonts w:ascii="Symbol" w:hAnsi="Symbol" w:hint="default"/>
+        <w:sz w:val="20"/>
+      </w:rPr>
+    </w:lvl>
+    <w:lvl w:ilvl="3" w:tentative="1">
+      <w:start w:val="1"/>
+      <w:numFmt w:val="bullet"/>
+      <w:lvlText w:val=""/>
+      <w:lvlJc w:val="left"/>
+      <w:pPr>
+        <w:tabs>
+          <w:tab w:val="num" w:pos="2880"/>
+        </w:tabs>
+        <w:ind w:left="2880" w:hanging="360"/>
+      </w:pPr>
+      <w:rPr>
+        <w:rFonts w:ascii="Symbol" w:hAnsi="Symbol" w:hint="default"/>
+        <w:sz w:val="20"/>
+      </w:rPr>
+    </w:lvl>
+    <w:lvl w:ilvl="4" w:tentative="1">
+      <w:start w:val="1"/>
+      <w:numFmt w:val="bullet"/>
+      <w:lvlText w:val=""/>
+      <w:lvlJc w:val="left"/>
+      <w:pPr>
+        <w:tabs>
+          <w:tab w:val="num" w:pos="3600"/>
+        </w:tabs>
+        <w:ind w:left="3600" w:hanging="360"/>
+      </w:pPr>
+      <w:rPr>
+        <w:rFonts w:ascii="Symbol" w:hAnsi="Symbol" w:hint="default"/>
+        <w:sz w:val="20"/>
+      </w:rPr>
+    </w:lvl>
+    <w:lvl w:ilvl="5" w:tentative="1">
+      <w:start w:val="1"/>
+      <w:numFmt w:val="bullet"/>
+      <w:lvlText w:val=""/>
+      <w:lvlJc w:val="left"/>
+      <w:pPr>
+        <w:tabs>
+          <w:tab w:val="num" w:pos="4320"/>
+        </w:tabs>
+        <w:ind w:left="4320" w:hanging="360"/>
+      </w:pPr>
+      <w:rPr>
+        <w:rFonts w:ascii="Symbol" w:hAnsi="Symbol" w:hint="default"/>
+        <w:sz w:val="20"/>
+      </w:rPr>
+    </w:lvl>
+    <w:lvl w:ilvl="6" w:tentative="1">
+      <w:start w:val="1"/>
+      <w:numFmt w:val="bullet"/>
+      <w:lvlText w:val=""/>
+      <w:lvlJc w:val="left"/>
+      <w:pPr>
+        <w:tabs>
+          <w:tab w:val="num" w:pos="5040"/>
+        </w:tabs>
+        <w:ind w:left="5040" w:hanging="360"/>
+      </w:pPr>
+      <w:rPr>
+        <w:rFonts w:ascii="Symbol" w:hAnsi="Symbol" w:hint="default"/>
+        <w:sz w:val="20"/>
+      </w:rPr>
+    </w:lvl>
+    <w:lvl w:ilvl="7" w:tentative="1">
+      <w:start w:val="1"/>
+      <w:numFmt w:val="bullet"/>
+      <w:lvlText w:val=""/>
+      <w:lvlJc w:val="left"/>
+      <w:pPr>
+        <w:tabs>
+          <w:tab w:val="num" w:pos="5760"/>
+        </w:tabs>
+        <w:ind w:left="5760" w:hanging="360"/>
+      </w:pPr>
+      <w:rPr>
+        <w:rFonts w:ascii="Symbol" w:hAnsi="Symbol" w:hint="default"/>
+        <w:sz w:val="20"/>
+      </w:rPr>
+    </w:lvl>
+    <w:lvl w:ilvl="8" w:tentative="1">
+      <w:start w:val="1"/>
+      <w:numFmt w:val="bullet"/>
+      <w:lvlText w:val=""/>
+      <w:lvlJc w:val="left"/>
+      <w:pPr>
+        <w:tabs>
+          <w:tab w:val="num" w:pos="6480"/>
+        </w:tabs>
+        <w:ind w:left="6480" w:hanging="360"/>
+      </w:pPr>
+      <w:rPr>
+        <w:rFonts w:ascii="Symbol" w:hAnsi="Symbol" w:hint="default"/>
+        <w:sz w:val="20"/>
+      </w:rPr>
+    </w:lvl>
+  </w:abstractNum>
+  <w:abstractNum w:abstractNumId="24" w15:restartNumberingAfterBreak="0">
     <w:nsid w:val="4CCA1FA5"/>
     <w:multiLevelType w:val="hybridMultilevel"/>
     <w:tmpl w:val="8438BC2C"/>
@@ -10138,7 +10808,7 @@
       </w:rPr>
     </w:lvl>
   </w:abstractNum>
-  <w:abstractNum w:abstractNumId="24">
+  <w:abstractNum w:abstractNumId="25" w15:restartNumberingAfterBreak="0">
     <w:nsid w:val="4DB263EC"/>
     <w:multiLevelType w:val="hybridMultilevel"/>
     <w:tmpl w:val="432E9658"/>
@@ -10251,7 +10921,7 @@
       </w:rPr>
     </w:lvl>
   </w:abstractNum>
-  <w:abstractNum w:abstractNumId="25">
+  <w:abstractNum w:abstractNumId="26" w15:restartNumberingAfterBreak="0">
     <w:nsid w:val="51A03ED7"/>
     <w:multiLevelType w:val="hybridMultilevel"/>
     <w:tmpl w:val="FB1C287E"/>
@@ -10340,7 +11010,7 @@
       </w:pPr>
     </w:lvl>
   </w:abstractNum>
-  <w:abstractNum w:abstractNumId="26">
+  <w:abstractNum w:abstractNumId="27" w15:restartNumberingAfterBreak="0">
     <w:nsid w:val="5CFB6208"/>
     <w:multiLevelType w:val="hybridMultilevel"/>
     <w:tmpl w:val="A568193E"/>
@@ -10453,7 +11123,7 @@
       </w:rPr>
     </w:lvl>
   </w:abstractNum>
-  <w:abstractNum w:abstractNumId="27">
+  <w:abstractNum w:abstractNumId="28" w15:restartNumberingAfterBreak="0">
     <w:nsid w:val="682C39CE"/>
     <w:multiLevelType w:val="hybridMultilevel"/>
     <w:tmpl w:val="9AE8537A"/>
@@ -10542,7 +11212,7 @@
       </w:pPr>
     </w:lvl>
   </w:abstractNum>
-  <w:abstractNum w:abstractNumId="28">
+  <w:abstractNum w:abstractNumId="29" w15:restartNumberingAfterBreak="0">
     <w:nsid w:val="696924C8"/>
     <w:multiLevelType w:val="hybridMultilevel"/>
     <w:tmpl w:val="855A3834"/>
@@ -10655,7 +11325,7 @@
       </w:rPr>
     </w:lvl>
   </w:abstractNum>
-  <w:abstractNum w:abstractNumId="29">
+  <w:abstractNum w:abstractNumId="30" w15:restartNumberingAfterBreak="0">
     <w:nsid w:val="698C77BF"/>
     <w:multiLevelType w:val="hybridMultilevel"/>
     <w:tmpl w:val="4F1E8174"/>
@@ -10795,7 +11465,7 @@
       </w:rPr>
     </w:lvl>
   </w:abstractNum>
-  <w:abstractNum w:abstractNumId="30">
+  <w:abstractNum w:abstractNumId="31" w15:restartNumberingAfterBreak="0">
     <w:nsid w:val="6C637228"/>
     <w:multiLevelType w:val="multilevel"/>
     <w:tmpl w:val="526C7682"/>
@@ -10926,7 +11596,7 @@
       </w:rPr>
     </w:lvl>
   </w:abstractNum>
-  <w:abstractNum w:abstractNumId="31">
+  <w:abstractNum w:abstractNumId="32" w15:restartNumberingAfterBreak="0">
     <w:nsid w:val="6DA10B9D"/>
     <w:multiLevelType w:val="hybridMultilevel"/>
     <w:tmpl w:val="55F03458"/>
@@ -11039,7 +11709,7 @@
       </w:rPr>
     </w:lvl>
   </w:abstractNum>
-  <w:abstractNum w:abstractNumId="32">
+  <w:abstractNum w:abstractNumId="33" w15:restartNumberingAfterBreak="0">
     <w:nsid w:val="6ED2319D"/>
     <w:multiLevelType w:val="hybridMultilevel"/>
     <w:tmpl w:val="D6227188"/>
@@ -11128,7 +11798,7 @@
       </w:pPr>
     </w:lvl>
   </w:abstractNum>
-  <w:abstractNum w:abstractNumId="33">
+  <w:abstractNum w:abstractNumId="34" w15:restartNumberingAfterBreak="0">
     <w:nsid w:val="7298146A"/>
     <w:multiLevelType w:val="hybridMultilevel"/>
     <w:tmpl w:val="C1CE8BB4"/>
@@ -11217,7 +11887,7 @@
       </w:pPr>
     </w:lvl>
   </w:abstractNum>
-  <w:abstractNum w:abstractNumId="34">
+  <w:abstractNum w:abstractNumId="35" w15:restartNumberingAfterBreak="0">
     <w:nsid w:val="79D4003A"/>
     <w:multiLevelType w:val="hybridMultilevel"/>
     <w:tmpl w:val="5F3C1942"/>
@@ -11330,7 +12000,7 @@
       </w:rPr>
     </w:lvl>
   </w:abstractNum>
-  <w:abstractNum w:abstractNumId="35">
+  <w:abstractNum w:abstractNumId="36" w15:restartNumberingAfterBreak="0">
     <w:nsid w:val="7AA25C6B"/>
     <w:multiLevelType w:val="hybridMultilevel"/>
     <w:tmpl w:val="7BA87912"/>
@@ -11445,7 +12115,7 @@
       </w:rPr>
     </w:lvl>
   </w:abstractNum>
-  <w:abstractNum w:abstractNumId="36">
+  <w:abstractNum w:abstractNumId="37" w15:restartNumberingAfterBreak="0">
     <w:nsid w:val="7EFC539F"/>
     <w:multiLevelType w:val="hybridMultilevel"/>
     <w:tmpl w:val="730C0AA2"/>
@@ -11568,7 +12238,7 @@
     <w:abstractNumId w:val="2"/>
   </w:num>
   <w:num w:numId="4">
-    <w:abstractNumId w:val="35"/>
+    <w:abstractNumId w:val="36"/>
   </w:num>
   <w:num w:numId="5">
     <w:abstractNumId w:val="17"/>
@@ -11580,7 +12250,7 @@
     <w:abstractNumId w:val="1"/>
   </w:num>
   <w:num w:numId="8">
-    <w:abstractNumId w:val="29"/>
+    <w:abstractNumId w:val="30"/>
   </w:num>
   <w:num w:numId="9">
     <w:abstractNumId w:val="19"/>
@@ -11589,28 +12259,28 @@
     <w:abstractNumId w:val="20"/>
   </w:num>
   <w:num w:numId="11">
-    <w:abstractNumId w:val="28"/>
+    <w:abstractNumId w:val="29"/>
   </w:num>
   <w:num w:numId="12">
     <w:abstractNumId w:val="15"/>
   </w:num>
   <w:num w:numId="13">
-    <w:abstractNumId w:val="24"/>
+    <w:abstractNumId w:val="25"/>
   </w:num>
   <w:num w:numId="14">
-    <w:abstractNumId w:val="31"/>
+    <w:abstractNumId w:val="32"/>
   </w:num>
   <w:num w:numId="15">
     <w:abstractNumId w:val="5"/>
   </w:num>
   <w:num w:numId="16">
-    <w:abstractNumId w:val="34"/>
+    <w:abstractNumId w:val="35"/>
   </w:num>
   <w:num w:numId="17">
-    <w:abstractNumId w:val="26"/>
+    <w:abstractNumId w:val="27"/>
   </w:num>
   <w:num w:numId="18">
-    <w:abstractNumId w:val="36"/>
+    <w:abstractNumId w:val="37"/>
   </w:num>
   <w:num w:numId="19">
     <w:abstractNumId w:val="10"/>
@@ -11625,7 +12295,7 @@
     <w:abstractNumId w:val="18"/>
   </w:num>
   <w:num w:numId="23">
-    <w:abstractNumId w:val="23"/>
+    <w:abstractNumId w:val="24"/>
   </w:num>
   <w:num w:numId="24">
     <w:abstractNumId w:val="13"/>
@@ -11637,7 +12307,7 @@
     <w:abstractNumId w:val="7"/>
   </w:num>
   <w:num w:numId="27">
-    <w:abstractNumId w:val="25"/>
+    <w:abstractNumId w:val="26"/>
   </w:num>
   <w:num w:numId="28">
     <w:abstractNumId w:val="9"/>
@@ -11646,13 +12316,13 @@
     <w:abstractNumId w:val="22"/>
   </w:num>
   <w:num w:numId="30">
-    <w:abstractNumId w:val="30"/>
+    <w:abstractNumId w:val="31"/>
   </w:num>
   <w:num w:numId="31">
-    <w:abstractNumId w:val="27"/>
+    <w:abstractNumId w:val="28"/>
   </w:num>
   <w:num w:numId="32">
-    <w:abstractNumId w:val="33"/>
+    <w:abstractNumId w:val="34"/>
   </w:num>
   <w:num w:numId="33">
     <w:abstractNumId w:val="6"/>
@@ -11664,16 +12334,19 @@
     <w:abstractNumId w:val="4"/>
   </w:num>
   <w:num w:numId="36">
-    <w:abstractNumId w:val="32"/>
+    <w:abstractNumId w:val="33"/>
   </w:num>
   <w:num w:numId="37">
     <w:abstractNumId w:val="12"/>
+  </w:num>
+  <w:num w:numId="38">
+    <w:abstractNumId w:val="23"/>
   </w:num>
 </w:numbering>
 </file>
 
 <file path=word/styles.xml><?xml version="1.0" encoding="utf-8"?>
-<w:styles xmlns:mc="http://schemas.openxmlformats.org/markup-compatibility/2006" xmlns:r="http://schemas.openxmlformats.org/officeDocument/2006/relationships" xmlns:w="http://schemas.openxmlformats.org/wordprocessingml/2006/main" xmlns:w14="http://schemas.microsoft.com/office/word/2010/wordml" mc:Ignorable="w14">
+<w:styles xmlns:mc="http://schemas.openxmlformats.org/markup-compatibility/2006" xmlns:r="http://schemas.openxmlformats.org/officeDocument/2006/relationships" xmlns:w="http://schemas.openxmlformats.org/wordprocessingml/2006/main" xmlns:w14="http://schemas.microsoft.com/office/word/2010/wordml" xmlns:w15="http://schemas.microsoft.com/office/word/2012/wordml" xmlns:w16se="http://schemas.microsoft.com/office/word/2015/wordml/symex" mc:Ignorable="w14 w15 w16se">
   <w:docDefaults>
     <w:rPrDefault>
       <w:rPr>
@@ -11689,144 +12362,378 @@
       </w:pPr>
     </w:pPrDefault>
   </w:docDefaults>
-  <w:latentStyles w:defLockedState="0" w:defUIPriority="99" w:defSemiHidden="1" w:defUnhideWhenUsed="1" w:defQFormat="0" w:count="267">
-    <w:lsdException w:name="Normal" w:semiHidden="0" w:uiPriority="0" w:unhideWhenUsed="0" w:qFormat="1"/>
-    <w:lsdException w:name="heading 1" w:semiHidden="0" w:uiPriority="9" w:unhideWhenUsed="0" w:qFormat="1"/>
-    <w:lsdException w:name="heading 2" w:uiPriority="9" w:qFormat="1"/>
-    <w:lsdException w:name="heading 3" w:uiPriority="9" w:qFormat="1"/>
-    <w:lsdException w:name="heading 4" w:uiPriority="9" w:qFormat="1"/>
-    <w:lsdException w:name="heading 5" w:uiPriority="9" w:qFormat="1"/>
-    <w:lsdException w:name="heading 6" w:uiPriority="9" w:qFormat="1"/>
-    <w:lsdException w:name="heading 7" w:uiPriority="9" w:qFormat="1"/>
-    <w:lsdException w:name="heading 8" w:uiPriority="9" w:qFormat="1"/>
-    <w:lsdException w:name="heading 9" w:uiPriority="9" w:qFormat="1"/>
-    <w:lsdException w:name="toc 1" w:uiPriority="39"/>
-    <w:lsdException w:name="toc 2" w:uiPriority="39"/>
-    <w:lsdException w:name="toc 3" w:uiPriority="39"/>
-    <w:lsdException w:name="toc 4" w:uiPriority="39"/>
-    <w:lsdException w:name="toc 5" w:uiPriority="39"/>
-    <w:lsdException w:name="toc 6" w:uiPriority="39"/>
-    <w:lsdException w:name="toc 7" w:uiPriority="39"/>
-    <w:lsdException w:name="toc 8" w:uiPriority="39"/>
-    <w:lsdException w:name="toc 9" w:uiPriority="39"/>
-    <w:lsdException w:name="caption" w:uiPriority="35" w:qFormat="1"/>
-    <w:lsdException w:name="Title" w:semiHidden="0" w:uiPriority="10" w:unhideWhenUsed="0" w:qFormat="1"/>
-    <w:lsdException w:name="Default Paragraph Font" w:uiPriority="1"/>
-    <w:lsdException w:name="Subtitle" w:semiHidden="0" w:uiPriority="11" w:unhideWhenUsed="0" w:qFormat="1"/>
-    <w:lsdException w:name="Strong" w:semiHidden="0" w:uiPriority="22" w:unhideWhenUsed="0" w:qFormat="1"/>
-    <w:lsdException w:name="Emphasis" w:semiHidden="0" w:uiPriority="20" w:unhideWhenUsed="0" w:qFormat="1"/>
-    <w:lsdException w:name="Table Grid" w:semiHidden="0" w:uiPriority="59" w:unhideWhenUsed="0"/>
-    <w:lsdException w:name="Placeholder Text" w:unhideWhenUsed="0"/>
-    <w:lsdException w:name="No Spacing" w:semiHidden="0" w:uiPriority="1" w:unhideWhenUsed="0" w:qFormat="1"/>
-    <w:lsdException w:name="Light Shading" w:semiHidden="0" w:uiPriority="60" w:unhideWhenUsed="0"/>
-    <w:lsdException w:name="Light List" w:semiHidden="0" w:uiPriority="61" w:unhideWhenUsed="0"/>
-    <w:lsdException w:name="Light Grid" w:semiHidden="0" w:uiPriority="62" w:unhideWhenUsed="0"/>
-    <w:lsdException w:name="Medium Shading 1" w:semiHidden="0" w:uiPriority="63" w:unhideWhenUsed="0"/>
-    <w:lsdException w:name="Medium Shading 2" w:semiHidden="0" w:uiPriority="64" w:unhideWhenUsed="0"/>
-    <w:lsdException w:name="Medium List 1" w:semiHidden="0" w:uiPriority="65" w:unhideWhenUsed="0"/>
-    <w:lsdException w:name="Medium List 2" w:semiHidden="0" w:uiPriority="66" w:unhideWhenUsed="0"/>
-    <w:lsdException w:name="Medium Grid 1" w:semiHidden="0" w:uiPriority="67" w:unhideWhenUsed="0"/>
-    <w:lsdException w:name="Medium Grid 2" w:semiHidden="0" w:uiPriority="68" w:unhideWhenUsed="0"/>
-    <w:lsdException w:name="Medium Grid 3" w:semiHidden="0" w:uiPriority="69" w:unhideWhenUsed="0"/>
-    <w:lsdException w:name="Dark List" w:semiHidden="0" w:uiPriority="70" w:unhideWhenUsed="0"/>
-    <w:lsdException w:name="Colorful Shading" w:semiHidden="0" w:uiPriority="71" w:unhideWhenUsed="0"/>
-    <w:lsdException w:name="Colorful List" w:semiHidden="0" w:uiPriority="72" w:unhideWhenUsed="0"/>
-    <w:lsdException w:name="Colorful Grid" w:semiHidden="0" w:uiPriority="73" w:unhideWhenUsed="0"/>
-    <w:lsdException w:name="Light Shading Accent 1" w:semiHidden="0" w:uiPriority="60" w:unhideWhenUsed="0"/>
-    <w:lsdException w:name="Light List Accent 1" w:semiHidden="0" w:uiPriority="61" w:unhideWhenUsed="0"/>
-    <w:lsdException w:name="Light Grid Accent 1" w:semiHidden="0" w:uiPriority="62" w:unhideWhenUsed="0"/>
-    <w:lsdException w:name="Medium Shading 1 Accent 1" w:semiHidden="0" w:uiPriority="63" w:unhideWhenUsed="0"/>
-    <w:lsdException w:name="Medium Shading 2 Accent 1" w:semiHidden="0" w:uiPriority="64" w:unhideWhenUsed="0"/>
-    <w:lsdException w:name="Medium List 1 Accent 1" w:semiHidden="0" w:uiPriority="65" w:unhideWhenUsed="0"/>
-    <w:lsdException w:name="Revision" w:unhideWhenUsed="0"/>
-    <w:lsdException w:name="List Paragraph" w:semiHidden="0" w:uiPriority="34" w:unhideWhenUsed="0" w:qFormat="1"/>
-    <w:lsdException w:name="Quote" w:semiHidden="0" w:uiPriority="29" w:unhideWhenUsed="0" w:qFormat="1"/>
-    <w:lsdException w:name="Intense Quote" w:semiHidden="0" w:uiPriority="30" w:unhideWhenUsed="0" w:qFormat="1"/>
-    <w:lsdException w:name="Medium List 2 Accent 1" w:semiHidden="0" w:uiPriority="66" w:unhideWhenUsed="0"/>
-    <w:lsdException w:name="Medium Grid 1 Accent 1" w:semiHidden="0" w:uiPriority="67" w:unhideWhenUsed="0"/>
-    <w:lsdException w:name="Medium Grid 2 Accent 1" w:semiHidden="0" w:uiPriority="68" w:unhideWhenUsed="0"/>
-    <w:lsdException w:name="Medium Grid 3 Accent 1" w:semiHidden="0" w:uiPriority="69" w:unhideWhenUsed="0"/>
-    <w:lsdException w:name="Dark List Accent 1" w:semiHidden="0" w:uiPriority="70" w:unhideWhenUsed="0"/>
-    <w:lsdException w:name="Colorful Shading Accent 1" w:semiHidden="0" w:uiPriority="71" w:unhideWhenUsed="0"/>
-    <w:lsdException w:name="Colorful List Accent 1" w:semiHidden="0" w:uiPriority="72" w:unhideWhenUsed="0"/>
-    <w:lsdException w:name="Colorful Grid Accent 1" w:semiHidden="0" w:uiPriority="73" w:unhideWhenUsed="0"/>
-    <w:lsdException w:name="Light Shading Accent 2" w:semiHidden="0" w:uiPriority="60" w:unhideWhenUsed="0"/>
-    <w:lsdException w:name="Light List Accent 2" w:semiHidden="0" w:uiPriority="61" w:unhideWhenUsed="0"/>
-    <w:lsdException w:name="Light Grid Accent 2" w:semiHidden="0" w:uiPriority="62" w:unhideWhenUsed="0"/>
-    <w:lsdException w:name="Medium Shading 1 Accent 2" w:semiHidden="0" w:uiPriority="63" w:unhideWhenUsed="0"/>
-    <w:lsdException w:name="Medium Shading 2 Accent 2" w:semiHidden="0" w:uiPriority="64" w:unhideWhenUsed="0"/>
-    <w:lsdException w:name="Medium List 1 Accent 2" w:semiHidden="0" w:uiPriority="65" w:unhideWhenUsed="0"/>
-    <w:lsdException w:name="Medium List 2 Accent 2" w:semiHidden="0" w:uiPriority="66" w:unhideWhenUsed="0"/>
-    <w:lsdException w:name="Medium Grid 1 Accent 2" w:semiHidden="0" w:uiPriority="67" w:unhideWhenUsed="0"/>
-    <w:lsdException w:name="Medium Grid 2 Accent 2" w:semiHidden="0" w:uiPriority="68" w:unhideWhenUsed="0"/>
-    <w:lsdException w:name="Medium Grid 3 Accent 2" w:semiHidden="0" w:uiPriority="69" w:unhideWhenUsed="0"/>
-    <w:lsdException w:name="Dark List Accent 2" w:semiHidden="0" w:uiPriority="70" w:unhideWhenUsed="0"/>
-    <w:lsdException w:name="Colorful Shading Accent 2" w:semiHidden="0" w:uiPriority="71" w:unhideWhenUsed="0"/>
-    <w:lsdException w:name="Colorful List Accent 2" w:semiHidden="0" w:uiPriority="72" w:unhideWhenUsed="0"/>
-    <w:lsdException w:name="Colorful Grid Accent 2" w:semiHidden="0" w:uiPriority="73" w:unhideWhenUsed="0"/>
-    <w:lsdException w:name="Light Shading Accent 3" w:semiHidden="0" w:uiPriority="60" w:unhideWhenUsed="0"/>
-    <w:lsdException w:name="Light List Accent 3" w:semiHidden="0" w:uiPriority="61" w:unhideWhenUsed="0"/>
-    <w:lsdException w:name="Light Grid Accent 3" w:semiHidden="0" w:uiPriority="62" w:unhideWhenUsed="0"/>
-    <w:lsdException w:name="Medium Shading 1 Accent 3" w:semiHidden="0" w:uiPriority="63" w:unhideWhenUsed="0"/>
-    <w:lsdException w:name="Medium Shading 2 Accent 3" w:semiHidden="0" w:uiPriority="64" w:unhideWhenUsed="0"/>
-    <w:lsdException w:name="Medium List 1 Accent 3" w:semiHidden="0" w:uiPriority="65" w:unhideWhenUsed="0"/>
-    <w:lsdException w:name="Medium List 2 Accent 3" w:semiHidden="0" w:uiPriority="66" w:unhideWhenUsed="0"/>
-    <w:lsdException w:name="Medium Grid 1 Accent 3" w:semiHidden="0" w:uiPriority="67" w:unhideWhenUsed="0"/>
-    <w:lsdException w:name="Medium Grid 2 Accent 3" w:semiHidden="0" w:uiPriority="68" w:unhideWhenUsed="0"/>
-    <w:lsdException w:name="Medium Grid 3 Accent 3" w:semiHidden="0" w:uiPriority="69" w:unhideWhenUsed="0"/>
-    <w:lsdException w:name="Dark List Accent 3" w:semiHidden="0" w:uiPriority="70" w:unhideWhenUsed="0"/>
-    <w:lsdException w:name="Colorful Shading Accent 3" w:semiHidden="0" w:uiPriority="71" w:unhideWhenUsed="0"/>
-    <w:lsdException w:name="Colorful List Accent 3" w:semiHidden="0" w:uiPriority="72" w:unhideWhenUsed="0"/>
-    <w:lsdException w:name="Colorful Grid Accent 3" w:semiHidden="0" w:uiPriority="73" w:unhideWhenUsed="0"/>
-    <w:lsdException w:name="Light Shading Accent 4" w:semiHidden="0" w:uiPriority="60" w:unhideWhenUsed="0"/>
-    <w:lsdException w:name="Light List Accent 4" w:semiHidden="0" w:uiPriority="61" w:unhideWhenUsed="0"/>
-    <w:lsdException w:name="Light Grid Accent 4" w:semiHidden="0" w:uiPriority="62" w:unhideWhenUsed="0"/>
-    <w:lsdException w:name="Medium Shading 1 Accent 4" w:semiHidden="0" w:uiPriority="63" w:unhideWhenUsed="0"/>
-    <w:lsdException w:name="Medium Shading 2 Accent 4" w:semiHidden="0" w:uiPriority="64" w:unhideWhenUsed="0"/>
-    <w:lsdException w:name="Medium List 1 Accent 4" w:semiHidden="0" w:uiPriority="65" w:unhideWhenUsed="0"/>
-    <w:lsdException w:name="Medium List 2 Accent 4" w:semiHidden="0" w:uiPriority="66" w:unhideWhenUsed="0"/>
-    <w:lsdException w:name="Medium Grid 1 Accent 4" w:semiHidden="0" w:uiPriority="67" w:unhideWhenUsed="0"/>
-    <w:lsdException w:name="Medium Grid 2 Accent 4" w:semiHidden="0" w:uiPriority="68" w:unhideWhenUsed="0"/>
-    <w:lsdException w:name="Medium Grid 3 Accent 4" w:semiHidden="0" w:uiPriority="69" w:unhideWhenUsed="0"/>
-    <w:lsdException w:name="Dark List Accent 4" w:semiHidden="0" w:uiPriority="70" w:unhideWhenUsed="0"/>
-    <w:lsdException w:name="Colorful Shading Accent 4" w:semiHidden="0" w:uiPriority="71" w:unhideWhenUsed="0"/>
-    <w:lsdException w:name="Colorful List Accent 4" w:semiHidden="0" w:uiPriority="72" w:unhideWhenUsed="0"/>
-    <w:lsdException w:name="Colorful Grid Accent 4" w:semiHidden="0" w:uiPriority="73" w:unhideWhenUsed="0"/>
-    <w:lsdException w:name="Light Shading Accent 5" w:semiHidden="0" w:uiPriority="60" w:unhideWhenUsed="0"/>
-    <w:lsdException w:name="Light List Accent 5" w:semiHidden="0" w:uiPriority="61" w:unhideWhenUsed="0"/>
-    <w:lsdException w:name="Light Grid Accent 5" w:semiHidden="0" w:uiPriority="62" w:unhideWhenUsed="0"/>
-    <w:lsdException w:name="Medium Shading 1 Accent 5" w:semiHidden="0" w:uiPriority="63" w:unhideWhenUsed="0"/>
-    <w:lsdException w:name="Medium Shading 2 Accent 5" w:semiHidden="0" w:uiPriority="64" w:unhideWhenUsed="0"/>
-    <w:lsdException w:name="Medium List 1 Accent 5" w:semiHidden="0" w:uiPriority="65" w:unhideWhenUsed="0"/>
-    <w:lsdException w:name="Medium List 2 Accent 5" w:semiHidden="0" w:uiPriority="66" w:unhideWhenUsed="0"/>
-    <w:lsdException w:name="Medium Grid 1 Accent 5" w:semiHidden="0" w:uiPriority="67" w:unhideWhenUsed="0"/>
-    <w:lsdException w:name="Medium Grid 2 Accent 5" w:semiHidden="0" w:uiPriority="68" w:unhideWhenUsed="0"/>
-    <w:lsdException w:name="Medium Grid 3 Accent 5" w:semiHidden="0" w:uiPriority="69" w:unhideWhenUsed="0"/>
-    <w:lsdException w:name="Dark List Accent 5" w:semiHidden="0" w:uiPriority="70" w:unhideWhenUsed="0"/>
-    <w:lsdException w:name="Colorful Shading Accent 5" w:semiHidden="0" w:uiPriority="71" w:unhideWhenUsed="0"/>
-    <w:lsdException w:name="Colorful List Accent 5" w:semiHidden="0" w:uiPriority="72" w:unhideWhenUsed="0"/>
-    <w:lsdException w:name="Colorful Grid Accent 5" w:semiHidden="0" w:uiPriority="73" w:unhideWhenUsed="0"/>
-    <w:lsdException w:name="Light Shading Accent 6" w:semiHidden="0" w:uiPriority="60" w:unhideWhenUsed="0"/>
-    <w:lsdException w:name="Light List Accent 6" w:semiHidden="0" w:uiPriority="61" w:unhideWhenUsed="0"/>
-    <w:lsdException w:name="Light Grid Accent 6" w:semiHidden="0" w:uiPriority="62" w:unhideWhenUsed="0"/>
-    <w:lsdException w:name="Medium Shading 1 Accent 6" w:semiHidden="0" w:uiPriority="63" w:unhideWhenUsed="0"/>
-    <w:lsdException w:name="Medium Shading 2 Accent 6" w:semiHidden="0" w:uiPriority="64" w:unhideWhenUsed="0"/>
-    <w:lsdException w:name="Medium List 1 Accent 6" w:semiHidden="0" w:uiPriority="65" w:unhideWhenUsed="0"/>
-    <w:lsdException w:name="Medium List 2 Accent 6" w:semiHidden="0" w:uiPriority="66" w:unhideWhenUsed="0"/>
-    <w:lsdException w:name="Medium Grid 1 Accent 6" w:semiHidden="0" w:uiPriority="67" w:unhideWhenUsed="0"/>
-    <w:lsdException w:name="Medium Grid 2 Accent 6" w:semiHidden="0" w:uiPriority="68" w:unhideWhenUsed="0"/>
-    <w:lsdException w:name="Medium Grid 3 Accent 6" w:semiHidden="0" w:uiPriority="69" w:unhideWhenUsed="0"/>
-    <w:lsdException w:name="Dark List Accent 6" w:semiHidden="0" w:uiPriority="70" w:unhideWhenUsed="0"/>
-    <w:lsdException w:name="Colorful Shading Accent 6" w:semiHidden="0" w:uiPriority="71" w:unhideWhenUsed="0"/>
-    <w:lsdException w:name="Colorful List Accent 6" w:semiHidden="0" w:uiPriority="72" w:unhideWhenUsed="0"/>
-    <w:lsdException w:name="Colorful Grid Accent 6" w:semiHidden="0" w:uiPriority="73" w:unhideWhenUsed="0"/>
-    <w:lsdException w:name="Subtle Emphasis" w:semiHidden="0" w:uiPriority="19" w:unhideWhenUsed="0" w:qFormat="1"/>
-    <w:lsdException w:name="Intense Emphasis" w:semiHidden="0" w:uiPriority="21" w:unhideWhenUsed="0" w:qFormat="1"/>
-    <w:lsdException w:name="Subtle Reference" w:semiHidden="0" w:uiPriority="31" w:unhideWhenUsed="0" w:qFormat="1"/>
-    <w:lsdException w:name="Intense Reference" w:semiHidden="0" w:uiPriority="32" w:unhideWhenUsed="0" w:qFormat="1"/>
-    <w:lsdException w:name="Book Title" w:semiHidden="0" w:uiPriority="33" w:unhideWhenUsed="0" w:qFormat="1"/>
-    <w:lsdException w:name="Bibliography" w:uiPriority="37"/>
-    <w:lsdException w:name="TOC Heading" w:uiPriority="39" w:qFormat="1"/>
+  <w:latentStyles w:defLockedState="0" w:defUIPriority="99" w:defSemiHidden="0" w:defUnhideWhenUsed="0" w:defQFormat="0" w:count="371">
+    <w:lsdException w:name="Normal" w:uiPriority="0" w:qFormat="1"/>
+    <w:lsdException w:name="heading 1" w:uiPriority="9" w:qFormat="1"/>
+    <w:lsdException w:name="heading 2" w:semiHidden="1" w:uiPriority="9" w:unhideWhenUsed="1" w:qFormat="1"/>
+    <w:lsdException w:name="heading 3" w:semiHidden="1" w:uiPriority="9" w:unhideWhenUsed="1" w:qFormat="1"/>
+    <w:lsdException w:name="heading 4" w:semiHidden="1" w:uiPriority="9" w:unhideWhenUsed="1" w:qFormat="1"/>
+    <w:lsdException w:name="heading 5" w:semiHidden="1" w:uiPriority="9" w:unhideWhenUsed="1" w:qFormat="1"/>
+    <w:lsdException w:name="heading 6" w:semiHidden="1" w:uiPriority="9" w:unhideWhenUsed="1" w:qFormat="1"/>
+    <w:lsdException w:name="heading 7" w:semiHidden="1" w:uiPriority="9" w:unhideWhenUsed="1" w:qFormat="1"/>
+    <w:lsdException w:name="heading 8" w:semiHidden="1" w:uiPriority="9" w:unhideWhenUsed="1" w:qFormat="1"/>
+    <w:lsdException w:name="heading 9" w:semiHidden="1" w:uiPriority="9" w:unhideWhenUsed="1" w:qFormat="1"/>
+    <w:lsdException w:name="index 1" w:semiHidden="1" w:unhideWhenUsed="1"/>
+    <w:lsdException w:name="index 2" w:semiHidden="1" w:unhideWhenUsed="1"/>
+    <w:lsdException w:name="index 3" w:semiHidden="1" w:unhideWhenUsed="1"/>
+    <w:lsdException w:name="index 4" w:semiHidden="1" w:unhideWhenUsed="1"/>
+    <w:lsdException w:name="index 5" w:semiHidden="1" w:unhideWhenUsed="1"/>
+    <w:lsdException w:name="index 6" w:semiHidden="1" w:unhideWhenUsed="1"/>
+    <w:lsdException w:name="index 7" w:semiHidden="1" w:unhideWhenUsed="1"/>
+    <w:lsdException w:name="index 8" w:semiHidden="1" w:unhideWhenUsed="1"/>
+    <w:lsdException w:name="index 9" w:semiHidden="1" w:unhideWhenUsed="1"/>
+    <w:lsdException w:name="toc 1" w:semiHidden="1" w:uiPriority="39" w:unhideWhenUsed="1"/>
+    <w:lsdException w:name="toc 2" w:semiHidden="1" w:uiPriority="39" w:unhideWhenUsed="1"/>
+    <w:lsdException w:name="toc 3" w:semiHidden="1" w:uiPriority="39" w:unhideWhenUsed="1"/>
+    <w:lsdException w:name="toc 4" w:semiHidden="1" w:uiPriority="39" w:unhideWhenUsed="1"/>
+    <w:lsdException w:name="toc 5" w:semiHidden="1" w:uiPriority="39" w:unhideWhenUsed="1"/>
+    <w:lsdException w:name="toc 6" w:semiHidden="1" w:uiPriority="39" w:unhideWhenUsed="1"/>
+    <w:lsdException w:name="toc 7" w:semiHidden="1" w:uiPriority="39" w:unhideWhenUsed="1"/>
+    <w:lsdException w:name="toc 8" w:semiHidden="1" w:uiPriority="39" w:unhideWhenUsed="1"/>
+    <w:lsdException w:name="toc 9" w:semiHidden="1" w:uiPriority="39" w:unhideWhenUsed="1"/>
+    <w:lsdException w:name="Normal Indent" w:semiHidden="1" w:unhideWhenUsed="1"/>
+    <w:lsdException w:name="footnote text" w:semiHidden="1" w:unhideWhenUsed="1"/>
+    <w:lsdException w:name="annotation text" w:semiHidden="1" w:unhideWhenUsed="1"/>
+    <w:lsdException w:name="header" w:semiHidden="1" w:unhideWhenUsed="1"/>
+    <w:lsdException w:name="footer" w:semiHidden="1" w:unhideWhenUsed="1"/>
+    <w:lsdException w:name="index heading" w:semiHidden="1" w:unhideWhenUsed="1"/>
+    <w:lsdException w:name="caption" w:semiHidden="1" w:uiPriority="35" w:unhideWhenUsed="1" w:qFormat="1"/>
+    <w:lsdException w:name="table of figures" w:semiHidden="1" w:unhideWhenUsed="1"/>
+    <w:lsdException w:name="envelope address" w:semiHidden="1" w:unhideWhenUsed="1"/>
+    <w:lsdException w:name="envelope return" w:semiHidden="1" w:unhideWhenUsed="1"/>
+    <w:lsdException w:name="footnote reference" w:semiHidden="1" w:unhideWhenUsed="1"/>
+    <w:lsdException w:name="annotation reference" w:semiHidden="1" w:unhideWhenUsed="1"/>
+    <w:lsdException w:name="line number" w:semiHidden="1" w:unhideWhenUsed="1"/>
+    <w:lsdException w:name="page number" w:semiHidden="1" w:unhideWhenUsed="1"/>
+    <w:lsdException w:name="endnote reference" w:semiHidden="1" w:unhideWhenUsed="1"/>
+    <w:lsdException w:name="endnote text" w:semiHidden="1" w:unhideWhenUsed="1"/>
+    <w:lsdException w:name="table of authorities" w:semiHidden="1" w:unhideWhenUsed="1"/>
+    <w:lsdException w:name="macro" w:semiHidden="1" w:unhideWhenUsed="1"/>
+    <w:lsdException w:name="toa heading" w:semiHidden="1" w:unhideWhenUsed="1"/>
+    <w:lsdException w:name="List" w:semiHidden="1" w:unhideWhenUsed="1"/>
+    <w:lsdException w:name="List Bullet" w:semiHidden="1" w:unhideWhenUsed="1"/>
+    <w:lsdException w:name="List Number" w:semiHidden="1" w:unhideWhenUsed="1"/>
+    <w:lsdException w:name="List 2" w:semiHidden="1" w:unhideWhenUsed="1"/>
+    <w:lsdException w:name="List 3" w:semiHidden="1" w:unhideWhenUsed="1"/>
+    <w:lsdException w:name="List 4" w:semiHidden="1" w:unhideWhenUsed="1"/>
+    <w:lsdException w:name="List 5" w:semiHidden="1" w:unhideWhenUsed="1"/>
+    <w:lsdException w:name="List Bullet 2" w:semiHidden="1" w:unhideWhenUsed="1"/>
+    <w:lsdException w:name="List Bullet 3" w:semiHidden="1" w:unhideWhenUsed="1"/>
+    <w:lsdException w:name="List Bullet 4" w:semiHidden="1" w:unhideWhenUsed="1"/>
+    <w:lsdException w:name="List Bullet 5" w:semiHidden="1" w:unhideWhenUsed="1"/>
+    <w:lsdException w:name="List Number 2" w:semiHidden="1" w:unhideWhenUsed="1"/>
+    <w:lsdException w:name="List Number 3" w:semiHidden="1" w:unhideWhenUsed="1"/>
+    <w:lsdException w:name="List Number 4" w:semiHidden="1" w:unhideWhenUsed="1"/>
+    <w:lsdException w:name="List Number 5" w:semiHidden="1" w:unhideWhenUsed="1"/>
+    <w:lsdException w:name="Title" w:uiPriority="10" w:qFormat="1"/>
+    <w:lsdException w:name="Closing" w:semiHidden="1" w:unhideWhenUsed="1"/>
+    <w:lsdException w:name="Signature" w:semiHidden="1" w:unhideWhenUsed="1"/>
+    <w:lsdException w:name="Default Paragraph Font" w:semiHidden="1" w:uiPriority="1" w:unhideWhenUsed="1"/>
+    <w:lsdException w:name="Body Text" w:semiHidden="1" w:unhideWhenUsed="1"/>
+    <w:lsdException w:name="Body Text Indent" w:semiHidden="1" w:unhideWhenUsed="1"/>
+    <w:lsdException w:name="List Continue" w:semiHidden="1" w:unhideWhenUsed="1"/>
+    <w:lsdException w:name="List Continue 2" w:semiHidden="1" w:unhideWhenUsed="1"/>
+    <w:lsdException w:name="List Continue 3" w:semiHidden="1" w:unhideWhenUsed="1"/>
+    <w:lsdException w:name="List Continue 4" w:semiHidden="1" w:unhideWhenUsed="1"/>
+    <w:lsdException w:name="List Continue 5" w:semiHidden="1" w:unhideWhenUsed="1"/>
+    <w:lsdException w:name="Message Header" w:semiHidden="1" w:unhideWhenUsed="1"/>
+    <w:lsdException w:name="Subtitle" w:uiPriority="11" w:qFormat="1"/>
+    <w:lsdException w:name="Salutation" w:semiHidden="1" w:unhideWhenUsed="1"/>
+    <w:lsdException w:name="Date" w:semiHidden="1" w:unhideWhenUsed="1"/>
+    <w:lsdException w:name="Body Text First Indent" w:semiHidden="1" w:unhideWhenUsed="1"/>
+    <w:lsdException w:name="Body Text First Indent 2" w:semiHidden="1" w:unhideWhenUsed="1"/>
+    <w:lsdException w:name="Note Heading" w:semiHidden="1" w:unhideWhenUsed="1"/>
+    <w:lsdException w:name="Body Text 2" w:semiHidden="1" w:unhideWhenUsed="1"/>
+    <w:lsdException w:name="Body Text 3" w:semiHidden="1" w:unhideWhenUsed="1"/>
+    <w:lsdException w:name="Body Text Indent 2" w:semiHidden="1" w:unhideWhenUsed="1"/>
+    <w:lsdException w:name="Body Text Indent 3" w:semiHidden="1" w:unhideWhenUsed="1"/>
+    <w:lsdException w:name="Block Text" w:semiHidden="1" w:unhideWhenUsed="1"/>
+    <w:lsdException w:name="Hyperlink" w:semiHidden="1" w:unhideWhenUsed="1"/>
+    <w:lsdException w:name="FollowedHyperlink" w:semiHidden="1" w:unhideWhenUsed="1"/>
+    <w:lsdException w:name="Strong" w:uiPriority="22" w:qFormat="1"/>
+    <w:lsdException w:name="Emphasis" w:uiPriority="20" w:qFormat="1"/>
+    <w:lsdException w:name="Document Map" w:semiHidden="1" w:unhideWhenUsed="1"/>
+    <w:lsdException w:name="Plain Text" w:semiHidden="1" w:unhideWhenUsed="1"/>
+    <w:lsdException w:name="E-mail Signature" w:semiHidden="1" w:unhideWhenUsed="1"/>
+    <w:lsdException w:name="HTML Top of Form" w:semiHidden="1" w:unhideWhenUsed="1"/>
+    <w:lsdException w:name="HTML Bottom of Form" w:semiHidden="1" w:unhideWhenUsed="1"/>
+    <w:lsdException w:name="Normal (Web)" w:semiHidden="1" w:unhideWhenUsed="1"/>
+    <w:lsdException w:name="HTML Acronym" w:semiHidden="1" w:unhideWhenUsed="1"/>
+    <w:lsdException w:name="HTML Address" w:semiHidden="1" w:unhideWhenUsed="1"/>
+    <w:lsdException w:name="HTML Cite" w:semiHidden="1" w:unhideWhenUsed="1"/>
+    <w:lsdException w:name="HTML Code" w:semiHidden="1" w:unhideWhenUsed="1"/>
+    <w:lsdException w:name="HTML Definition" w:semiHidden="1" w:unhideWhenUsed="1"/>
+    <w:lsdException w:name="HTML Keyboard" w:semiHidden="1" w:unhideWhenUsed="1"/>
+    <w:lsdException w:name="HTML Preformatted" w:semiHidden="1" w:unhideWhenUsed="1"/>
+    <w:lsdException w:name="HTML Sample" w:semiHidden="1" w:unhideWhenUsed="1"/>
+    <w:lsdException w:name="HTML Typewriter" w:semiHidden="1" w:unhideWhenUsed="1"/>
+    <w:lsdException w:name="HTML Variable" w:semiHidden="1" w:unhideWhenUsed="1"/>
+    <w:lsdException w:name="Normal Table" w:semiHidden="1" w:unhideWhenUsed="1"/>
+    <w:lsdException w:name="annotation subject" w:semiHidden="1" w:unhideWhenUsed="1"/>
+    <w:lsdException w:name="No List" w:semiHidden="1" w:unhideWhenUsed="1"/>
+    <w:lsdException w:name="Outline List 1" w:semiHidden="1" w:unhideWhenUsed="1"/>
+    <w:lsdException w:name="Outline List 2" w:semiHidden="1" w:unhideWhenUsed="1"/>
+    <w:lsdException w:name="Outline List 3" w:semiHidden="1" w:unhideWhenUsed="1"/>
+    <w:lsdException w:name="Table Simple 1" w:semiHidden="1" w:unhideWhenUsed="1"/>
+    <w:lsdException w:name="Table Simple 2" w:semiHidden="1" w:unhideWhenUsed="1"/>
+    <w:lsdException w:name="Table Simple 3" w:semiHidden="1" w:unhideWhenUsed="1"/>
+    <w:lsdException w:name="Table Classic 1" w:semiHidden="1" w:unhideWhenUsed="1"/>
+    <w:lsdException w:name="Table Classic 2" w:semiHidden="1" w:unhideWhenUsed="1"/>
+    <w:lsdException w:name="Table Classic 3" w:semiHidden="1" w:unhideWhenUsed="1"/>
+    <w:lsdException w:name="Table Classic 4" w:semiHidden="1" w:unhideWhenUsed="1"/>
+    <w:lsdException w:name="Table Colorful 1" w:semiHidden="1" w:unhideWhenUsed="1"/>
+    <w:lsdException w:name="Table Colorful 2" w:semiHidden="1" w:unhideWhenUsed="1"/>
+    <w:lsdException w:name="Table Colorful 3" w:semiHidden="1" w:unhideWhenUsed="1"/>
+    <w:lsdException w:name="Table Columns 1" w:semiHidden="1" w:unhideWhenUsed="1"/>
+    <w:lsdException w:name="Table Columns 2" w:semiHidden="1" w:unhideWhenUsed="1"/>
+    <w:lsdException w:name="Table Columns 3" w:semiHidden="1" w:unhideWhenUsed="1"/>
+    <w:lsdException w:name="Table Columns 4" w:semiHidden="1" w:unhideWhenUsed="1"/>
+    <w:lsdException w:name="Table Columns 5" w:semiHidden="1" w:unhideWhenUsed="1"/>
+    <w:lsdException w:name="Table Grid 1" w:semiHidden="1" w:unhideWhenUsed="1"/>
+    <w:lsdException w:name="Table Grid 2" w:semiHidden="1" w:unhideWhenUsed="1"/>
+    <w:lsdException w:name="Table Grid 3" w:semiHidden="1" w:unhideWhenUsed="1"/>
+    <w:lsdException w:name="Table Grid 4" w:semiHidden="1" w:unhideWhenUsed="1"/>
+    <w:lsdException w:name="Table Grid 5" w:semiHidden="1" w:unhideWhenUsed="1"/>
+    <w:lsdException w:name="Table Grid 6" w:semiHidden="1" w:unhideWhenUsed="1"/>
+    <w:lsdException w:name="Table Grid 7" w:semiHidden="1" w:unhideWhenUsed="1"/>
+    <w:lsdException w:name="Table Grid 8" w:semiHidden="1" w:unhideWhenUsed="1"/>
+    <w:lsdException w:name="Table List 1" w:semiHidden="1" w:unhideWhenUsed="1"/>
+    <w:lsdException w:name="Table List 2" w:semiHidden="1" w:unhideWhenUsed="1"/>
+    <w:lsdException w:name="Table List 3" w:semiHidden="1" w:unhideWhenUsed="1"/>
+    <w:lsdException w:name="Table List 4" w:semiHidden="1" w:unhideWhenUsed="1"/>
+    <w:lsdException w:name="Table List 5" w:semiHidden="1" w:unhideWhenUsed="1"/>
+    <w:lsdException w:name="Table List 6" w:semiHidden="1" w:unhideWhenUsed="1"/>
+    <w:lsdException w:name="Table List 7" w:semiHidden="1" w:unhideWhenUsed="1"/>
+    <w:lsdException w:name="Table List 8" w:semiHidden="1" w:unhideWhenUsed="1"/>
+    <w:lsdException w:name="Table 3D effects 1" w:semiHidden="1" w:unhideWhenUsed="1"/>
+    <w:lsdException w:name="Table 3D effects 2" w:semiHidden="1" w:unhideWhenUsed="1"/>
+    <w:lsdException w:name="Table 3D effects 3" w:semiHidden="1" w:unhideWhenUsed="1"/>
+    <w:lsdException w:name="Table Contemporary" w:semiHidden="1" w:unhideWhenUsed="1"/>
+    <w:lsdException w:name="Table Elegant" w:semiHidden="1" w:unhideWhenUsed="1"/>
+    <w:lsdException w:name="Table Professional" w:semiHidden="1" w:unhideWhenUsed="1"/>
+    <w:lsdException w:name="Table Subtle 1" w:semiHidden="1" w:unhideWhenUsed="1"/>
+    <w:lsdException w:name="Table Subtle 2" w:semiHidden="1" w:unhideWhenUsed="1"/>
+    <w:lsdException w:name="Table Web 1" w:semiHidden="1" w:unhideWhenUsed="1"/>
+    <w:lsdException w:name="Table Web 2" w:semiHidden="1" w:unhideWhenUsed="1"/>
+    <w:lsdException w:name="Table Web 3" w:semiHidden="1" w:unhideWhenUsed="1"/>
+    <w:lsdException w:name="Balloon Text" w:semiHidden="1" w:unhideWhenUsed="1"/>
+    <w:lsdException w:name="Table Grid" w:uiPriority="59"/>
+    <w:lsdException w:name="Table Theme" w:semiHidden="1" w:unhideWhenUsed="1"/>
+    <w:lsdException w:name="Placeholder Text" w:semiHidden="1"/>
+    <w:lsdException w:name="No Spacing" w:uiPriority="1" w:qFormat="1"/>
+    <w:lsdException w:name="Light Shading" w:uiPriority="60"/>
+    <w:lsdException w:name="Light List" w:uiPriority="61"/>
+    <w:lsdException w:name="Light Grid" w:uiPriority="62"/>
+    <w:lsdException w:name="Medium Shading 1" w:uiPriority="63"/>
+    <w:lsdException w:name="Medium Shading 2" w:uiPriority="64"/>
+    <w:lsdException w:name="Medium List 1" w:uiPriority="65"/>
+    <w:lsdException w:name="Medium List 2" w:uiPriority="66"/>
+    <w:lsdException w:name="Medium Grid 1" w:uiPriority="67"/>
+    <w:lsdException w:name="Medium Grid 2" w:uiPriority="68"/>
+    <w:lsdException w:name="Medium Grid 3" w:uiPriority="69"/>
+    <w:lsdException w:name="Dark List" w:uiPriority="70"/>
+    <w:lsdException w:name="Colorful Shading" w:uiPriority="71"/>
+    <w:lsdException w:name="Colorful List" w:uiPriority="72"/>
+    <w:lsdException w:name="Colorful Grid" w:uiPriority="73"/>
+    <w:lsdException w:name="Light Shading Accent 1" w:uiPriority="60"/>
+    <w:lsdException w:name="Light List Accent 1" w:uiPriority="61"/>
+    <w:lsdException w:name="Light Grid Accent 1" w:uiPriority="62"/>
+    <w:lsdException w:name="Medium Shading 1 Accent 1" w:uiPriority="63"/>
+    <w:lsdException w:name="Medium Shading 2 Accent 1" w:uiPriority="64"/>
+    <w:lsdException w:name="Medium List 1 Accent 1" w:uiPriority="65"/>
+    <w:lsdException w:name="Revision" w:semiHidden="1"/>
+    <w:lsdException w:name="List Paragraph" w:uiPriority="34" w:qFormat="1"/>
+    <w:lsdException w:name="Quote" w:uiPriority="29" w:qFormat="1"/>
+    <w:lsdException w:name="Intense Quote" w:uiPriority="30" w:qFormat="1"/>
+    <w:lsdException w:name="Medium List 2 Accent 1" w:uiPriority="66"/>
+    <w:lsdException w:name="Medium Grid 1 Accent 1" w:uiPriority="67"/>
+    <w:lsdException w:name="Medium Grid 2 Accent 1" w:uiPriority="68"/>
+    <w:lsdException w:name="Medium Grid 3 Accent 1" w:uiPriority="69"/>
+    <w:lsdException w:name="Dark List Accent 1" w:uiPriority="70"/>
+    <w:lsdException w:name="Colorful Shading Accent 1" w:uiPriority="71"/>
+    <w:lsdException w:name="Colorful List Accent 1" w:uiPriority="72"/>
+    <w:lsdException w:name="Colorful Grid Accent 1" w:uiPriority="73"/>
+    <w:lsdException w:name="Light Shading Accent 2" w:uiPriority="60"/>
+    <w:lsdException w:name="Light List Accent 2" w:uiPriority="61"/>
+    <w:lsdException w:name="Light Grid Accent 2" w:uiPriority="62"/>
+    <w:lsdException w:name="Medium Shading 1 Accent 2" w:uiPriority="63"/>
+    <w:lsdException w:name="Medium Shading 2 Accent 2" w:uiPriority="64"/>
+    <w:lsdException w:name="Medium List 1 Accent 2" w:uiPriority="65"/>
+    <w:lsdException w:name="Medium List 2 Accent 2" w:uiPriority="66"/>
+    <w:lsdException w:name="Medium Grid 1 Accent 2" w:uiPriority="67"/>
+    <w:lsdException w:name="Medium Grid 2 Accent 2" w:uiPriority="68"/>
+    <w:lsdException w:name="Medium Grid 3 Accent 2" w:uiPriority="69"/>
+    <w:lsdException w:name="Dark List Accent 2" w:uiPriority="70"/>
+    <w:lsdException w:name="Colorful Shading Accent 2" w:uiPriority="71"/>
+    <w:lsdException w:name="Colorful List Accent 2" w:uiPriority="72"/>
+    <w:lsdException w:name="Colorful Grid Accent 2" w:uiPriority="73"/>
+    <w:lsdException w:name="Light Shading Accent 3" w:uiPriority="60"/>
+    <w:lsdException w:name="Light List Accent 3" w:uiPriority="61"/>
+    <w:lsdException w:name="Light Grid Accent 3" w:uiPriority="62"/>
+    <w:lsdException w:name="Medium Shading 1 Accent 3" w:uiPriority="63"/>
+    <w:lsdException w:name="Medium Shading 2 Accent 3" w:uiPriority="64"/>
+    <w:lsdException w:name="Medium List 1 Accent 3" w:uiPriority="65"/>
+    <w:lsdException w:name="Medium List 2 Accent 3" w:uiPriority="66"/>
+    <w:lsdException w:name="Medium Grid 1 Accent 3" w:uiPriority="67"/>
+    <w:lsdException w:name="Medium Grid 2 Accent 3" w:uiPriority="68"/>
+    <w:lsdException w:name="Medium Grid 3 Accent 3" w:uiPriority="69"/>
+    <w:lsdException w:name="Dark List Accent 3" w:uiPriority="70"/>
+    <w:lsdException w:name="Colorful Shading Accent 3" w:uiPriority="71"/>
+    <w:lsdException w:name="Colorful List Accent 3" w:uiPriority="72"/>
+    <w:lsdException w:name="Colorful Grid Accent 3" w:uiPriority="73"/>
+    <w:lsdException w:name="Light Shading Accent 4" w:uiPriority="60"/>
+    <w:lsdException w:name="Light List Accent 4" w:uiPriority="61"/>
+    <w:lsdException w:name="Light Grid Accent 4" w:uiPriority="62"/>
+    <w:lsdException w:name="Medium Shading 1 Accent 4" w:uiPriority="63"/>
+    <w:lsdException w:name="Medium Shading 2 Accent 4" w:uiPriority="64"/>
+    <w:lsdException w:name="Medium List 1 Accent 4" w:uiPriority="65"/>
+    <w:lsdException w:name="Medium List 2 Accent 4" w:uiPriority="66"/>
+    <w:lsdException w:name="Medium Grid 1 Accent 4" w:uiPriority="67"/>
+    <w:lsdException w:name="Medium Grid 2 Accent 4" w:uiPriority="68"/>
+    <w:lsdException w:name="Medium Grid 3 Accent 4" w:uiPriority="69"/>
+    <w:lsdException w:name="Dark List Accent 4" w:uiPriority="70"/>
+    <w:lsdException w:name="Colorful Shading Accent 4" w:uiPriority="71"/>
+    <w:lsdException w:name="Colorful List Accent 4" w:uiPriority="72"/>
+    <w:lsdException w:name="Colorful Grid Accent 4" w:uiPriority="73"/>
+    <w:lsdException w:name="Light Shading Accent 5" w:uiPriority="60"/>
+    <w:lsdException w:name="Light List Accent 5" w:uiPriority="61"/>
+    <w:lsdException w:name="Light Grid Accent 5" w:uiPriority="62"/>
+    <w:lsdException w:name="Medium Shading 1 Accent 5" w:uiPriority="63"/>
+    <w:lsdException w:name="Medium Shading 2 Accent 5" w:uiPriority="64"/>
+    <w:lsdException w:name="Medium List 1 Accent 5" w:uiPriority="65"/>
+    <w:lsdException w:name="Medium List 2 Accent 5" w:uiPriority="66"/>
+    <w:lsdException w:name="Medium Grid 1 Accent 5" w:uiPriority="67"/>
+    <w:lsdException w:name="Medium Grid 2 Accent 5" w:uiPriority="68"/>
+    <w:lsdException w:name="Medium Grid 3 Accent 5" w:uiPriority="69"/>
+    <w:lsdException w:name="Dark List Accent 5" w:uiPriority="70"/>
+    <w:lsdException w:name="Colorful Shading Accent 5" w:uiPriority="71"/>
+    <w:lsdException w:name="Colorful List Accent 5" w:uiPriority="72"/>
+    <w:lsdException w:name="Colorful Grid Accent 5" w:uiPriority="73"/>
+    <w:lsdException w:name="Light Shading Accent 6" w:uiPriority="60"/>
+    <w:lsdException w:name="Light List Accent 6" w:uiPriority="61"/>
+    <w:lsdException w:name="Light Grid Accent 6" w:uiPriority="62"/>
+    <w:lsdException w:name="Medium Shading 1 Accent 6" w:uiPriority="63"/>
+    <w:lsdException w:name="Medium Shading 2 Accent 6" w:uiPriority="64"/>
+    <w:lsdException w:name="Medium List 1 Accent 6" w:uiPriority="65"/>
+    <w:lsdException w:name="Medium List 2 Accent 6" w:uiPriority="66"/>
+    <w:lsdException w:name="Medium Grid 1 Accent 6" w:uiPriority="67"/>
+    <w:lsdException w:name="Medium Grid 2 Accent 6" w:uiPriority="68"/>
+    <w:lsdException w:name="Medium Grid 3 Accent 6" w:uiPriority="69"/>
+    <w:lsdException w:name="Dark List Accent 6" w:uiPriority="70"/>
+    <w:lsdException w:name="Colorful Shading Accent 6" w:uiPriority="71"/>
+    <w:lsdException w:name="Colorful List Accent 6" w:uiPriority="72"/>
+    <w:lsdException w:name="Colorful Grid Accent 6" w:uiPriority="73"/>
+    <w:lsdException w:name="Subtle Emphasis" w:uiPriority="19" w:qFormat="1"/>
+    <w:lsdException w:name="Intense Emphasis" w:uiPriority="21" w:qFormat="1"/>
+    <w:lsdException w:name="Subtle Reference" w:uiPriority="31" w:qFormat="1"/>
+    <w:lsdException w:name="Intense Reference" w:uiPriority="32" w:qFormat="1"/>
+    <w:lsdException w:name="Book Title" w:uiPriority="33" w:qFormat="1"/>
+    <w:lsdException w:name="Bibliography" w:semiHidden="1" w:uiPriority="37" w:unhideWhenUsed="1"/>
+    <w:lsdException w:name="TOC Heading" w:semiHidden="1" w:uiPriority="39" w:unhideWhenUsed="1" w:qFormat="1"/>
+    <w:lsdException w:name="Plain Table 1" w:uiPriority="41"/>
+    <w:lsdException w:name="Plain Table 2" w:uiPriority="42"/>
+    <w:lsdException w:name="Plain Table 3" w:uiPriority="43"/>
+    <w:lsdException w:name="Plain Table 4" w:uiPriority="44"/>
+    <w:lsdException w:name="Plain Table 5" w:uiPriority="45"/>
+    <w:lsdException w:name="Grid Table Light" w:uiPriority="40"/>
+    <w:lsdException w:name="Grid Table 1 Light" w:uiPriority="46"/>
+    <w:lsdException w:name="Grid Table 2" w:uiPriority="47"/>
+    <w:lsdException w:name="Grid Table 3" w:uiPriority="48"/>
+    <w:lsdException w:name="Grid Table 4" w:uiPriority="49"/>
+    <w:lsdException w:name="Grid Table 5 Dark" w:uiPriority="50"/>
+    <w:lsdException w:name="Grid Table 6 Colorful" w:uiPriority="51"/>
+    <w:lsdException w:name="Grid Table 7 Colorful" w:uiPriority="52"/>
+    <w:lsdException w:name="Grid Table 1 Light Accent 1" w:uiPriority="46"/>
+    <w:lsdException w:name="Grid Table 2 Accent 1" w:uiPriority="47"/>
+    <w:lsdException w:name="Grid Table 3 Accent 1" w:uiPriority="48"/>
+    <w:lsdException w:name="Grid Table 4 Accent 1" w:uiPriority="49"/>
+    <w:lsdException w:name="Grid Table 5 Dark Accent 1" w:uiPriority="50"/>
+    <w:lsdException w:name="Grid Table 6 Colorful Accent 1" w:uiPriority="51"/>
+    <w:lsdException w:name="Grid Table 7 Colorful Accent 1" w:uiPriority="52"/>
+    <w:lsdException w:name="Grid Table 1 Light Accent 2" w:uiPriority="46"/>
+    <w:lsdException w:name="Grid Table 2 Accent 2" w:uiPriority="47"/>
+    <w:lsdException w:name="Grid Table 3 Accent 2" w:uiPriority="48"/>
+    <w:lsdException w:name="Grid Table 4 Accent 2" w:uiPriority="49"/>
+    <w:lsdException w:name="Grid Table 5 Dark Accent 2" w:uiPriority="50"/>
+    <w:lsdException w:name="Grid Table 6 Colorful Accent 2" w:uiPriority="51"/>
+    <w:lsdException w:name="Grid Table 7 Colorful Accent 2" w:uiPriority="52"/>
+    <w:lsdException w:name="Grid Table 1 Light Accent 3" w:uiPriority="46"/>
+    <w:lsdException w:name="Grid Table 2 Accent 3" w:uiPriority="47"/>
+    <w:lsdException w:name="Grid Table 3 Accent 3" w:uiPriority="48"/>
+    <w:lsdException w:name="Grid Table 4 Accent 3" w:uiPriority="49"/>
+    <w:lsdException w:name="Grid Table 5 Dark Accent 3" w:uiPriority="50"/>
+    <w:lsdException w:name="Grid Table 6 Colorful Accent 3" w:uiPriority="51"/>
+    <w:lsdException w:name="Grid Table 7 Colorful Accent 3" w:uiPriority="52"/>
+    <w:lsdException w:name="Grid Table 1 Light Accent 4" w:uiPriority="46"/>
+    <w:lsdException w:name="Grid Table 2 Accent 4" w:uiPriority="47"/>
+    <w:lsdException w:name="Grid Table 3 Accent 4" w:uiPriority="48"/>
+    <w:lsdException w:name="Grid Table 4 Accent 4" w:uiPriority="49"/>
+    <w:lsdException w:name="Grid Table 5 Dark Accent 4" w:uiPriority="50"/>
+    <w:lsdException w:name="Grid Table 6 Colorful Accent 4" w:uiPriority="51"/>
+    <w:lsdException w:name="Grid Table 7 Colorful Accent 4" w:uiPriority="52"/>
+    <w:lsdException w:name="Grid Table 1 Light Accent 5" w:uiPriority="46"/>
+    <w:lsdException w:name="Grid Table 2 Accent 5" w:uiPriority="47"/>
+    <w:lsdException w:name="Grid Table 3 Accent 5" w:uiPriority="48"/>
+    <w:lsdException w:name="Grid Table 4 Accent 5" w:uiPriority="49"/>
+    <w:lsdException w:name="Grid Table 5 Dark Accent 5" w:uiPriority="50"/>
+    <w:lsdException w:name="Grid Table 6 Colorful Accent 5" w:uiPriority="51"/>
+    <w:lsdException w:name="Grid Table 7 Colorful Accent 5" w:uiPriority="52"/>
+    <w:lsdException w:name="Grid Table 1 Light Accent 6" w:uiPriority="46"/>
+    <w:lsdException w:name="Grid Table 2 Accent 6" w:uiPriority="47"/>
+    <w:lsdException w:name="Grid Table 3 Accent 6" w:uiPriority="48"/>
+    <w:lsdException w:name="Grid Table 4 Accent 6" w:uiPriority="49"/>
+    <w:lsdException w:name="Grid Table 5 Dark Accent 6" w:uiPriority="50"/>
+    <w:lsdException w:name="Grid Table 6 Colorful Accent 6" w:uiPriority="51"/>
+    <w:lsdException w:name="Grid Table 7 Colorful Accent 6" w:uiPriority="52"/>
+    <w:lsdException w:name="List Table 1 Light" w:uiPriority="46"/>
+    <w:lsdException w:name="List Table 2" w:uiPriority="47"/>
+    <w:lsdException w:name="List Table 3" w:uiPriority="48"/>
+    <w:lsdException w:name="List Table 4" w:uiPriority="49"/>
+    <w:lsdException w:name="List Table 5 Dark" w:uiPriority="50"/>
+    <w:lsdException w:name="List Table 6 Colorful" w:uiPriority="51"/>
+    <w:lsdException w:name="List Table 7 Colorful" w:uiPriority="52"/>
+    <w:lsdException w:name="List Table 1 Light Accent 1" w:uiPriority="46"/>
+    <w:lsdException w:name="List Table 2 Accent 1" w:uiPriority="47"/>
+    <w:lsdException w:name="List Table 3 Accent 1" w:uiPriority="48"/>
+    <w:lsdException w:name="List Table 4 Accent 1" w:uiPriority="49"/>
+    <w:lsdException w:name="List Table 5 Dark Accent 1" w:uiPriority="50"/>
+    <w:lsdException w:name="List Table 6 Colorful Accent 1" w:uiPriority="51"/>
+    <w:lsdException w:name="List Table 7 Colorful Accent 1" w:uiPriority="52"/>
+    <w:lsdException w:name="List Table 1 Light Accent 2" w:uiPriority="46"/>
+    <w:lsdException w:name="List Table 2 Accent 2" w:uiPriority="47"/>
+    <w:lsdException w:name="List Table 3 Accent 2" w:uiPriority="48"/>
+    <w:lsdException w:name="List Table 4 Accent 2" w:uiPriority="49"/>
+    <w:lsdException w:name="List Table 5 Dark Accent 2" w:uiPriority="50"/>
+    <w:lsdException w:name="List Table 6 Colorful Accent 2" w:uiPriority="51"/>
+    <w:lsdException w:name="List Table 7 Colorful Accent 2" w:uiPriority="52"/>
+    <w:lsdException w:name="List Table 1 Light Accent 3" w:uiPriority="46"/>
+    <w:lsdException w:name="List Table 2 Accent 3" w:uiPriority="47"/>
+    <w:lsdException w:name="List Table 3 Accent 3" w:uiPriority="48"/>
+    <w:lsdException w:name="List Table 4 Accent 3" w:uiPriority="49"/>
+    <w:lsdException w:name="List Table 5 Dark Accent 3" w:uiPriority="50"/>
+    <w:lsdException w:name="List Table 6 Colorful Accent 3" w:uiPriority="51"/>
+    <w:lsdException w:name="List Table 7 Colorful Accent 3" w:uiPriority="52"/>
+    <w:lsdException w:name="List Table 1 Light Accent 4" w:uiPriority="46"/>
+    <w:lsdException w:name="List Table 2 Accent 4" w:uiPriority="47"/>
+    <w:lsdException w:name="List Table 3 Accent 4" w:uiPriority="48"/>
+    <w:lsdException w:name="List Table 4 Accent 4" w:uiPriority="49"/>
+    <w:lsdException w:name="List Table 5 Dark Accent 4" w:uiPriority="50"/>
+    <w:lsdException w:name="List Table 6 Colorful Accent 4" w:uiPriority="51"/>
+    <w:lsdException w:name="List Table 7 Colorful Accent 4" w:uiPriority="52"/>
+    <w:lsdException w:name="List Table 1 Light Accent 5" w:uiPriority="46"/>
+    <w:lsdException w:name="List Table 2 Accent 5" w:uiPriority="47"/>
+    <w:lsdException w:name="List Table 3 Accent 5" w:uiPriority="48"/>
+    <w:lsdException w:name="List Table 4 Accent 5" w:uiPriority="49"/>
+    <w:lsdException w:name="List Table 5 Dark Accent 5" w:uiPriority="50"/>
+    <w:lsdException w:name="List Table 6 Colorful Accent 5" w:uiPriority="51"/>
+    <w:lsdException w:name="List Table 7 Colorful Accent 5" w:uiPriority="52"/>
+    <w:lsdException w:name="List Table 1 Light Accent 6" w:uiPriority="46"/>
+    <w:lsdException w:name="List Table 2 Accent 6" w:uiPriority="47"/>
+    <w:lsdException w:name="List Table 3 Accent 6" w:uiPriority="48"/>
+    <w:lsdException w:name="List Table 4 Accent 6" w:uiPriority="49"/>
+    <w:lsdException w:name="List Table 5 Dark Accent 6" w:uiPriority="50"/>
+    <w:lsdException w:name="List Table 6 Colorful Accent 6" w:uiPriority="51"/>
+    <w:lsdException w:name="List Table 7 Colorful Accent 6" w:uiPriority="52"/>
   </w:latentStyles>
   <w:style w:type="paragraph" w:default="1" w:styleId="Normal">
     <w:name w:val="Normal"/>
@@ -11999,7 +12906,7 @@
       <w:szCs w:val="28"/>
     </w:rPr>
   </w:style>
-  <w:style w:type="paragraph" w:styleId="TtulodeTDC">
+  <w:style w:type="paragraph" w:styleId="TtuloTDC">
     <w:name w:val="TOC Heading"/>
     <w:basedOn w:val="Ttulo1"/>
     <w:next w:val="Normal"/>
@@ -12156,7 +13063,6 @@
       <w:spacing w:after="0" w:line="240" w:lineRule="auto"/>
     </w:pPr>
     <w:tblPr>
-      <w:tblInd w:w="0" w:type="dxa"/>
       <w:tblBorders>
         <w:top w:val="single" w:sz="4" w:space="0" w:color="auto"/>
         <w:left w:val="single" w:sz="4" w:space="0" w:color="auto"/>
@@ -12165,516 +13071,6 @@
         <w:insideH w:val="single" w:sz="4" w:space="0" w:color="auto"/>
         <w:insideV w:val="single" w:sz="4" w:space="0" w:color="auto"/>
       </w:tblBorders>
-      <w:tblCellMar>
-        <w:top w:w="0" w:type="dxa"/>
-        <w:left w:w="108" w:type="dxa"/>
-        <w:bottom w:w="0" w:type="dxa"/>
-        <w:right w:w="108" w:type="dxa"/>
-      </w:tblCellMar>
-    </w:tblPr>
-  </w:style>
-</w:styles>
-</file>
-
-<file path=word/stylesWithEffects.xml><?xml version="1.0" encoding="utf-8"?>
-<w:styles xmlns:wpc="http://schemas.microsoft.com/office/word/2010/wordprocessingCanvas" xmlns:mc="http://schemas.openxmlformats.org/markup-compatibility/2006" xmlns:o="urn:schemas-microsoft-com:office:office" xmlns:r="http://schemas.openxmlformats.org/officeDocument/2006/relationships" xmlns:m="http://schemas.openxmlformats.org/officeDocument/2006/math" xmlns:v="urn:schemas-microsoft-com:vml" xmlns:wp14="http://schemas.microsoft.com/office/word/2010/wordprocessingDrawing" xmlns:wp="http://schemas.openxmlformats.org/drawingml/2006/wordprocessingDrawing" xmlns:w10="urn:schemas-microsoft-com:office:word" xmlns:w="http://schemas.openxmlformats.org/wordprocessingml/2006/main" xmlns:w14="http://schemas.microsoft.com/office/word/2010/wordml" xmlns:wpg="http://schemas.microsoft.com/office/word/2010/wordprocessingGroup" xmlns:wpi="http://schemas.microsoft.com/office/word/2010/wordprocessingInk" xmlns:wne="http://schemas.microsoft.com/office/word/2006/wordml" xmlns:wps="http://schemas.microsoft.com/office/word/2010/wordprocessingShape" mc:Ignorable="w14 wp14">
-  <w:docDefaults>
-    <w:rPrDefault>
-      <w:rPr>
-        <w:rFonts w:asciiTheme="minorHAnsi" w:eastAsiaTheme="minorHAnsi" w:hAnsiTheme="minorHAnsi" w:cstheme="minorBidi"/>
-        <w:sz w:val="22"/>
-        <w:szCs w:val="22"/>
-        <w:lang w:val="es-CO" w:eastAsia="en-US" w:bidi="ar-SA"/>
-      </w:rPr>
-    </w:rPrDefault>
-    <w:pPrDefault>
-      <w:pPr>
-        <w:spacing w:after="200" w:line="276" w:lineRule="auto"/>
-      </w:pPr>
-    </w:pPrDefault>
-  </w:docDefaults>
-  <w:latentStyles w:defLockedState="0" w:defUIPriority="99" w:defSemiHidden="1" w:defUnhideWhenUsed="1" w:defQFormat="0" w:count="267">
-    <w:lsdException w:name="Normal" w:semiHidden="0" w:uiPriority="0" w:unhideWhenUsed="0" w:qFormat="1"/>
-    <w:lsdException w:name="heading 1" w:semiHidden="0" w:uiPriority="9" w:unhideWhenUsed="0" w:qFormat="1"/>
-    <w:lsdException w:name="heading 2" w:uiPriority="9" w:qFormat="1"/>
-    <w:lsdException w:name="heading 3" w:uiPriority="9" w:qFormat="1"/>
-    <w:lsdException w:name="heading 4" w:uiPriority="9" w:qFormat="1"/>
-    <w:lsdException w:name="heading 5" w:uiPriority="9" w:qFormat="1"/>
-    <w:lsdException w:name="heading 6" w:uiPriority="9" w:qFormat="1"/>
-    <w:lsdException w:name="heading 7" w:uiPriority="9" w:qFormat="1"/>
-    <w:lsdException w:name="heading 8" w:uiPriority="9" w:qFormat="1"/>
-    <w:lsdException w:name="heading 9" w:uiPriority="9" w:qFormat="1"/>
-    <w:lsdException w:name="toc 1" w:uiPriority="39"/>
-    <w:lsdException w:name="toc 2" w:uiPriority="39"/>
-    <w:lsdException w:name="toc 3" w:uiPriority="39"/>
-    <w:lsdException w:name="toc 4" w:uiPriority="39"/>
-    <w:lsdException w:name="toc 5" w:uiPriority="39"/>
-    <w:lsdException w:name="toc 6" w:uiPriority="39"/>
-    <w:lsdException w:name="toc 7" w:uiPriority="39"/>
-    <w:lsdException w:name="toc 8" w:uiPriority="39"/>
-    <w:lsdException w:name="toc 9" w:uiPriority="39"/>
-    <w:lsdException w:name="caption" w:uiPriority="35" w:qFormat="1"/>
-    <w:lsdException w:name="Title" w:semiHidden="0" w:uiPriority="10" w:unhideWhenUsed="0" w:qFormat="1"/>
-    <w:lsdException w:name="Default Paragraph Font" w:uiPriority="1"/>
-    <w:lsdException w:name="Subtitle" w:semiHidden="0" w:uiPriority="11" w:unhideWhenUsed="0" w:qFormat="1"/>
-    <w:lsdException w:name="Strong" w:semiHidden="0" w:uiPriority="22" w:unhideWhenUsed="0" w:qFormat="1"/>
-    <w:lsdException w:name="Emphasis" w:semiHidden="0" w:uiPriority="20" w:unhideWhenUsed="0" w:qFormat="1"/>
-    <w:lsdException w:name="Table Grid" w:semiHidden="0" w:uiPriority="59" w:unhideWhenUsed="0"/>
-    <w:lsdException w:name="Placeholder Text" w:unhideWhenUsed="0"/>
-    <w:lsdException w:name="No Spacing" w:semiHidden="0" w:uiPriority="1" w:unhideWhenUsed="0" w:qFormat="1"/>
-    <w:lsdException w:name="Light Shading" w:semiHidden="0" w:uiPriority="60" w:unhideWhenUsed="0"/>
-    <w:lsdException w:name="Light List" w:semiHidden="0" w:uiPriority="61" w:unhideWhenUsed="0"/>
-    <w:lsdException w:name="Light Grid" w:semiHidden="0" w:uiPriority="62" w:unhideWhenUsed="0"/>
-    <w:lsdException w:name="Medium Shading 1" w:semiHidden="0" w:uiPriority="63" w:unhideWhenUsed="0"/>
-    <w:lsdException w:name="Medium Shading 2" w:semiHidden="0" w:uiPriority="64" w:unhideWhenUsed="0"/>
-    <w:lsdException w:name="Medium List 1" w:semiHidden="0" w:uiPriority="65" w:unhideWhenUsed="0"/>
-    <w:lsdException w:name="Medium List 2" w:semiHidden="0" w:uiPriority="66" w:unhideWhenUsed="0"/>
-    <w:lsdException w:name="Medium Grid 1" w:semiHidden="0" w:uiPriority="67" w:unhideWhenUsed="0"/>
-    <w:lsdException w:name="Medium Grid 2" w:semiHidden="0" w:uiPriority="68" w:unhideWhenUsed="0"/>
-    <w:lsdException w:name="Medium Grid 3" w:semiHidden="0" w:uiPriority="69" w:unhideWhenUsed="0"/>
-    <w:lsdException w:name="Dark List" w:semiHidden="0" w:uiPriority="70" w:unhideWhenUsed="0"/>
-    <w:lsdException w:name="Colorful Shading" w:semiHidden="0" w:uiPriority="71" w:unhideWhenUsed="0"/>
-    <w:lsdException w:name="Colorful List" w:semiHidden="0" w:uiPriority="72" w:unhideWhenUsed="0"/>
-    <w:lsdException w:name="Colorful Grid" w:semiHidden="0" w:uiPriority="73" w:unhideWhenUsed="0"/>
-    <w:lsdException w:name="Light Shading Accent 1" w:semiHidden="0" w:uiPriority="60" w:unhideWhenUsed="0"/>
-    <w:lsdException w:name="Light List Accent 1" w:semiHidden="0" w:uiPriority="61" w:unhideWhenUsed="0"/>
-    <w:lsdException w:name="Light Grid Accent 1" w:semiHidden="0" w:uiPriority="62" w:unhideWhenUsed="0"/>
-    <w:lsdException w:name="Medium Shading 1 Accent 1" w:semiHidden="0" w:uiPriority="63" w:unhideWhenUsed="0"/>
-    <w:lsdException w:name="Medium Shading 2 Accent 1" w:semiHidden="0" w:uiPriority="64" w:unhideWhenUsed="0"/>
-    <w:lsdException w:name="Medium List 1 Accent 1" w:semiHidden="0" w:uiPriority="65" w:unhideWhenUsed="0"/>
-    <w:lsdException w:name="Revision" w:unhideWhenUsed="0"/>
-    <w:lsdException w:name="List Paragraph" w:semiHidden="0" w:uiPriority="34" w:unhideWhenUsed="0" w:qFormat="1"/>
-    <w:lsdException w:name="Quote" w:semiHidden="0" w:uiPriority="29" w:unhideWhenUsed="0" w:qFormat="1"/>
-    <w:lsdException w:name="Intense Quote" w:semiHidden="0" w:uiPriority="30" w:unhideWhenUsed="0" w:qFormat="1"/>
-    <w:lsdException w:name="Medium List 2 Accent 1" w:semiHidden="0" w:uiPriority="66" w:unhideWhenUsed="0"/>
-    <w:lsdException w:name="Medium Grid 1 Accent 1" w:semiHidden="0" w:uiPriority="67" w:unhideWhenUsed="0"/>
-    <w:lsdException w:name="Medium Grid 2 Accent 1" w:semiHidden="0" w:uiPriority="68" w:unhideWhenUsed="0"/>
-    <w:lsdException w:name="Medium Grid 3 Accent 1" w:semiHidden="0" w:uiPriority="69" w:unhideWhenUsed="0"/>
-    <w:lsdException w:name="Dark List Accent 1" w:semiHidden="0" w:uiPriority="70" w:unhideWhenUsed="0"/>
-    <w:lsdException w:name="Colorful Shading Accent 1" w:semiHidden="0" w:uiPriority="71" w:unhideWhenUsed="0"/>
-    <w:lsdException w:name="Colorful List Accent 1" w:semiHidden="0" w:uiPriority="72" w:unhideWhenUsed="0"/>
-    <w:lsdException w:name="Colorful Grid Accent 1" w:semiHidden="0" w:uiPriority="73" w:unhideWhenUsed="0"/>
-    <w:lsdException w:name="Light Shading Accent 2" w:semiHidden="0" w:uiPriority="60" w:unhideWhenUsed="0"/>
-    <w:lsdException w:name="Light List Accent 2" w:semiHidden="0" w:uiPriority="61" w:unhideWhenUsed="0"/>
-    <w:lsdException w:name="Light Grid Accent 2" w:semiHidden="0" w:uiPriority="62" w:unhideWhenUsed="0"/>
-    <w:lsdException w:name="Medium Shading 1 Accent 2" w:semiHidden="0" w:uiPriority="63" w:unhideWhenUsed="0"/>
-    <w:lsdException w:name="Medium Shading 2 Accent 2" w:semiHidden="0" w:uiPriority="64" w:unhideWhenUsed="0"/>
-    <w:lsdException w:name="Medium List 1 Accent 2" w:semiHidden="0" w:uiPriority="65" w:unhideWhenUsed="0"/>
-    <w:lsdException w:name="Medium List 2 Accent 2" w:semiHidden="0" w:uiPriority="66" w:unhideWhenUsed="0"/>
-    <w:lsdException w:name="Medium Grid 1 Accent 2" w:semiHidden="0" w:uiPriority="67" w:unhideWhenUsed="0"/>
-    <w:lsdException w:name="Medium Grid 2 Accent 2" w:semiHidden="0" w:uiPriority="68" w:unhideWhenUsed="0"/>
-    <w:lsdException w:name="Medium Grid 3 Accent 2" w:semiHidden="0" w:uiPriority="69" w:unhideWhenUsed="0"/>
-    <w:lsdException w:name="Dark List Accent 2" w:semiHidden="0" w:uiPriority="70" w:unhideWhenUsed="0"/>
-    <w:lsdException w:name="Colorful Shading Accent 2" w:semiHidden="0" w:uiPriority="71" w:unhideWhenUsed="0"/>
-    <w:lsdException w:name="Colorful List Accent 2" w:semiHidden="0" w:uiPriority="72" w:unhideWhenUsed="0"/>
-    <w:lsdException w:name="Colorful Grid Accent 2" w:semiHidden="0" w:uiPriority="73" w:unhideWhenUsed="0"/>
-    <w:lsdException w:name="Light Shading Accent 3" w:semiHidden="0" w:uiPriority="60" w:unhideWhenUsed="0"/>
-    <w:lsdException w:name="Light List Accent 3" w:semiHidden="0" w:uiPriority="61" w:unhideWhenUsed="0"/>
-    <w:lsdException w:name="Light Grid Accent 3" w:semiHidden="0" w:uiPriority="62" w:unhideWhenUsed="0"/>
-    <w:lsdException w:name="Medium Shading 1 Accent 3" w:semiHidden="0" w:uiPriority="63" w:unhideWhenUsed="0"/>
-    <w:lsdException w:name="Medium Shading 2 Accent 3" w:semiHidden="0" w:uiPriority="64" w:unhideWhenUsed="0"/>
-    <w:lsdException w:name="Medium List 1 Accent 3" w:semiHidden="0" w:uiPriority="65" w:unhideWhenUsed="0"/>
-    <w:lsdException w:name="Medium List 2 Accent 3" w:semiHidden="0" w:uiPriority="66" w:unhideWhenUsed="0"/>
-    <w:lsdException w:name="Medium Grid 1 Accent 3" w:semiHidden="0" w:uiPriority="67" w:unhideWhenUsed="0"/>
-    <w:lsdException w:name="Medium Grid 2 Accent 3" w:semiHidden="0" w:uiPriority="68" w:unhideWhenUsed="0"/>
-    <w:lsdException w:name="Medium Grid 3 Accent 3" w:semiHidden="0" w:uiPriority="69" w:unhideWhenUsed="0"/>
-    <w:lsdException w:name="Dark List Accent 3" w:semiHidden="0" w:uiPriority="70" w:unhideWhenUsed="0"/>
-    <w:lsdException w:name="Colorful Shading Accent 3" w:semiHidden="0" w:uiPriority="71" w:unhideWhenUsed="0"/>
-    <w:lsdException w:name="Colorful List Accent 3" w:semiHidden="0" w:uiPriority="72" w:unhideWhenUsed="0"/>
-    <w:lsdException w:name="Colorful Grid Accent 3" w:semiHidden="0" w:uiPriority="73" w:unhideWhenUsed="0"/>
-    <w:lsdException w:name="Light Shading Accent 4" w:semiHidden="0" w:uiPriority="60" w:unhideWhenUsed="0"/>
-    <w:lsdException w:name="Light List Accent 4" w:semiHidden="0" w:uiPriority="61" w:unhideWhenUsed="0"/>
-    <w:lsdException w:name="Light Grid Accent 4" w:semiHidden="0" w:uiPriority="62" w:unhideWhenUsed="0"/>
-    <w:lsdException w:name="Medium Shading 1 Accent 4" w:semiHidden="0" w:uiPriority="63" w:unhideWhenUsed="0"/>
-    <w:lsdException w:name="Medium Shading 2 Accent 4" w:semiHidden="0" w:uiPriority="64" w:unhideWhenUsed="0"/>
-    <w:lsdException w:name="Medium List 1 Accent 4" w:semiHidden="0" w:uiPriority="65" w:unhideWhenUsed="0"/>
-    <w:lsdException w:name="Medium List 2 Accent 4" w:semiHidden="0" w:uiPriority="66" w:unhideWhenUsed="0"/>
-    <w:lsdException w:name="Medium Grid 1 Accent 4" w:semiHidden="0" w:uiPriority="67" w:unhideWhenUsed="0"/>
-    <w:lsdException w:name="Medium Grid 2 Accent 4" w:semiHidden="0" w:uiPriority="68" w:unhideWhenUsed="0"/>
-    <w:lsdException w:name="Medium Grid 3 Accent 4" w:semiHidden="0" w:uiPriority="69" w:unhideWhenUsed="0"/>
-    <w:lsdException w:name="Dark List Accent 4" w:semiHidden="0" w:uiPriority="70" w:unhideWhenUsed="0"/>
-    <w:lsdException w:name="Colorful Shading Accent 4" w:semiHidden="0" w:uiPriority="71" w:unhideWhenUsed="0"/>
-    <w:lsdException w:name="Colorful List Accent 4" w:semiHidden="0" w:uiPriority="72" w:unhideWhenUsed="0"/>
-    <w:lsdException w:name="Colorful Grid Accent 4" w:semiHidden="0" w:uiPriority="73" w:unhideWhenUsed="0"/>
-    <w:lsdException w:name="Light Shading Accent 5" w:semiHidden="0" w:uiPriority="60" w:unhideWhenUsed="0"/>
-    <w:lsdException w:name="Light List Accent 5" w:semiHidden="0" w:uiPriority="61" w:unhideWhenUsed="0"/>
-    <w:lsdException w:name="Light Grid Accent 5" w:semiHidden="0" w:uiPriority="62" w:unhideWhenUsed="0"/>
-    <w:lsdException w:name="Medium Shading 1 Accent 5" w:semiHidden="0" w:uiPriority="63" w:unhideWhenUsed="0"/>
-    <w:lsdException w:name="Medium Shading 2 Accent 5" w:semiHidden="0" w:uiPriority="64" w:unhideWhenUsed="0"/>
-    <w:lsdException w:name="Medium List 1 Accent 5" w:semiHidden="0" w:uiPriority="65" w:unhideWhenUsed="0"/>
-    <w:lsdException w:name="Medium List 2 Accent 5" w:semiHidden="0" w:uiPriority="66" w:unhideWhenUsed="0"/>
-    <w:lsdException w:name="Medium Grid 1 Accent 5" w:semiHidden="0" w:uiPriority="67" w:unhideWhenUsed="0"/>
-    <w:lsdException w:name="Medium Grid 2 Accent 5" w:semiHidden="0" w:uiPriority="68" w:unhideWhenUsed="0"/>
-    <w:lsdException w:name="Medium Grid 3 Accent 5" w:semiHidden="0" w:uiPriority="69" w:unhideWhenUsed="0"/>
-    <w:lsdException w:name="Dark List Accent 5" w:semiHidden="0" w:uiPriority="70" w:unhideWhenUsed="0"/>
-    <w:lsdException w:name="Colorful Shading Accent 5" w:semiHidden="0" w:uiPriority="71" w:unhideWhenUsed="0"/>
-    <w:lsdException w:name="Colorful List Accent 5" w:semiHidden="0" w:uiPriority="72" w:unhideWhenUsed="0"/>
-    <w:lsdException w:name="Colorful Grid Accent 5" w:semiHidden="0" w:uiPriority="73" w:unhideWhenUsed="0"/>
-    <w:lsdException w:name="Light Shading Accent 6" w:semiHidden="0" w:uiPriority="60" w:unhideWhenUsed="0"/>
-    <w:lsdException w:name="Light List Accent 6" w:semiHidden="0" w:uiPriority="61" w:unhideWhenUsed="0"/>
-    <w:lsdException w:name="Light Grid Accent 6" w:semiHidden="0" w:uiPriority="62" w:unhideWhenUsed="0"/>
-    <w:lsdException w:name="Medium Shading 1 Accent 6" w:semiHidden="0" w:uiPriority="63" w:unhideWhenUsed="0"/>
-    <w:lsdException w:name="Medium Shading 2 Accent 6" w:semiHidden="0" w:uiPriority="64" w:unhideWhenUsed="0"/>
-    <w:lsdException w:name="Medium List 1 Accent 6" w:semiHidden="0" w:uiPriority="65" w:unhideWhenUsed="0"/>
-    <w:lsdException w:name="Medium List 2 Accent 6" w:semiHidden="0" w:uiPriority="66" w:unhideWhenUsed="0"/>
-    <w:lsdException w:name="Medium Grid 1 Accent 6" w:semiHidden="0" w:uiPriority="67" w:unhideWhenUsed="0"/>
-    <w:lsdException w:name="Medium Grid 2 Accent 6" w:semiHidden="0" w:uiPriority="68" w:unhideWhenUsed="0"/>
-    <w:lsdException w:name="Medium Grid 3 Accent 6" w:semiHidden="0" w:uiPriority="69" w:unhideWhenUsed="0"/>
-    <w:lsdException w:name="Dark List Accent 6" w:semiHidden="0" w:uiPriority="70" w:unhideWhenUsed="0"/>
-    <w:lsdException w:name="Colorful Shading Accent 6" w:semiHidden="0" w:uiPriority="71" w:unhideWhenUsed="0"/>
-    <w:lsdException w:name="Colorful List Accent 6" w:semiHidden="0" w:uiPriority="72" w:unhideWhenUsed="0"/>
-    <w:lsdException w:name="Colorful Grid Accent 6" w:semiHidden="0" w:uiPriority="73" w:unhideWhenUsed="0"/>
-    <w:lsdException w:name="Subtle Emphasis" w:semiHidden="0" w:uiPriority="19" w:unhideWhenUsed="0" w:qFormat="1"/>
-    <w:lsdException w:name="Intense Emphasis" w:semiHidden="0" w:uiPriority="21" w:unhideWhenUsed="0" w:qFormat="1"/>
-    <w:lsdException w:name="Subtle Reference" w:semiHidden="0" w:uiPriority="31" w:unhideWhenUsed="0" w:qFormat="1"/>
-    <w:lsdException w:name="Intense Reference" w:semiHidden="0" w:uiPriority="32" w:unhideWhenUsed="0" w:qFormat="1"/>
-    <w:lsdException w:name="Book Title" w:semiHidden="0" w:uiPriority="33" w:unhideWhenUsed="0" w:qFormat="1"/>
-    <w:lsdException w:name="Bibliography" w:uiPriority="37"/>
-    <w:lsdException w:name="TOC Heading" w:uiPriority="39" w:qFormat="1"/>
-  </w:latentStyles>
-  <w:style w:type="paragraph" w:default="1" w:styleId="Normal">
-    <w:name w:val="Normal"/>
-    <w:qFormat/>
-    <w:rsid w:val="00E010D5"/>
-  </w:style>
-  <w:style w:type="paragraph" w:styleId="Ttulo1">
-    <w:name w:val="heading 1"/>
-    <w:basedOn w:val="Normal"/>
-    <w:next w:val="Normal"/>
-    <w:link w:val="Ttulo1Car"/>
-    <w:uiPriority w:val="9"/>
-    <w:qFormat/>
-    <w:rsid w:val="003714B0"/>
-    <w:pPr>
-      <w:keepNext/>
-      <w:keepLines/>
-      <w:spacing w:before="480" w:after="0"/>
-      <w:outlineLvl w:val="0"/>
-    </w:pPr>
-    <w:rPr>
-      <w:rFonts w:asciiTheme="majorHAnsi" w:eastAsiaTheme="majorEastAsia" w:hAnsiTheme="majorHAnsi" w:cstheme="majorBidi"/>
-      <w:b/>
-      <w:bCs/>
-      <w:color w:val="365F91" w:themeColor="accent1" w:themeShade="BF"/>
-      <w:sz w:val="28"/>
-      <w:szCs w:val="28"/>
-    </w:rPr>
-  </w:style>
-  <w:style w:type="paragraph" w:styleId="Ttulo2">
-    <w:name w:val="heading 2"/>
-    <w:basedOn w:val="Normal"/>
-    <w:next w:val="Normal"/>
-    <w:link w:val="Ttulo2Car"/>
-    <w:uiPriority w:val="9"/>
-    <w:unhideWhenUsed/>
-    <w:qFormat/>
-    <w:rsid w:val="003714B0"/>
-    <w:pPr>
-      <w:keepNext/>
-      <w:keepLines/>
-      <w:spacing w:before="200" w:after="0"/>
-      <w:outlineLvl w:val="1"/>
-    </w:pPr>
-    <w:rPr>
-      <w:rFonts w:asciiTheme="majorHAnsi" w:eastAsiaTheme="majorEastAsia" w:hAnsiTheme="majorHAnsi" w:cstheme="majorBidi"/>
-      <w:b/>
-      <w:bCs/>
-      <w:color w:val="4F81BD" w:themeColor="accent1"/>
-      <w:sz w:val="26"/>
-      <w:szCs w:val="26"/>
-    </w:rPr>
-  </w:style>
-  <w:style w:type="paragraph" w:styleId="Ttulo3">
-    <w:name w:val="heading 3"/>
-    <w:basedOn w:val="Normal"/>
-    <w:next w:val="Normal"/>
-    <w:link w:val="Ttulo3Car"/>
-    <w:uiPriority w:val="9"/>
-    <w:unhideWhenUsed/>
-    <w:qFormat/>
-    <w:rsid w:val="003714B0"/>
-    <w:pPr>
-      <w:keepNext/>
-      <w:keepLines/>
-      <w:spacing w:before="200" w:after="0"/>
-      <w:outlineLvl w:val="2"/>
-    </w:pPr>
-    <w:rPr>
-      <w:rFonts w:asciiTheme="majorHAnsi" w:eastAsiaTheme="majorEastAsia" w:hAnsiTheme="majorHAnsi" w:cstheme="majorBidi"/>
-      <w:b/>
-      <w:bCs/>
-      <w:color w:val="4F81BD" w:themeColor="accent1"/>
-    </w:rPr>
-  </w:style>
-  <w:style w:type="character" w:default="1" w:styleId="Fuentedeprrafopredeter">
-    <w:name w:val="Default Paragraph Font"/>
-    <w:uiPriority w:val="1"/>
-    <w:semiHidden/>
-    <w:unhideWhenUsed/>
-  </w:style>
-  <w:style w:type="table" w:default="1" w:styleId="Tablanormal">
-    <w:name w:val="Normal Table"/>
-    <w:uiPriority w:val="99"/>
-    <w:semiHidden/>
-    <w:unhideWhenUsed/>
-    <w:tblPr>
-      <w:tblInd w:w="0" w:type="dxa"/>
-      <w:tblCellMar>
-        <w:top w:w="0" w:type="dxa"/>
-        <w:left w:w="108" w:type="dxa"/>
-        <w:bottom w:w="0" w:type="dxa"/>
-        <w:right w:w="108" w:type="dxa"/>
-      </w:tblCellMar>
-    </w:tblPr>
-  </w:style>
-  <w:style w:type="numbering" w:default="1" w:styleId="Sinlista">
-    <w:name w:val="No List"/>
-    <w:uiPriority w:val="99"/>
-    <w:semiHidden/>
-    <w:unhideWhenUsed/>
-  </w:style>
-  <w:style w:type="paragraph" w:styleId="Encabezado">
-    <w:name w:val="header"/>
-    <w:basedOn w:val="Normal"/>
-    <w:link w:val="EncabezadoCar"/>
-    <w:uiPriority w:val="99"/>
-    <w:unhideWhenUsed/>
-    <w:rsid w:val="003714B0"/>
-    <w:pPr>
-      <w:tabs>
-        <w:tab w:val="center" w:pos="4419"/>
-        <w:tab w:val="right" w:pos="8838"/>
-      </w:tabs>
-      <w:spacing w:after="0" w:line="240" w:lineRule="auto"/>
-    </w:pPr>
-  </w:style>
-  <w:style w:type="character" w:customStyle="1" w:styleId="EncabezadoCar">
-    <w:name w:val="Encabezado Car"/>
-    <w:basedOn w:val="Fuentedeprrafopredeter"/>
-    <w:link w:val="Encabezado"/>
-    <w:uiPriority w:val="99"/>
-    <w:rsid w:val="003714B0"/>
-  </w:style>
-  <w:style w:type="paragraph" w:styleId="Piedepgina">
-    <w:name w:val="footer"/>
-    <w:basedOn w:val="Normal"/>
-    <w:link w:val="PiedepginaCar"/>
-    <w:uiPriority w:val="99"/>
-    <w:unhideWhenUsed/>
-    <w:rsid w:val="003714B0"/>
-    <w:pPr>
-      <w:tabs>
-        <w:tab w:val="center" w:pos="4419"/>
-        <w:tab w:val="right" w:pos="8838"/>
-      </w:tabs>
-      <w:spacing w:after="0" w:line="240" w:lineRule="auto"/>
-    </w:pPr>
-  </w:style>
-  <w:style w:type="character" w:customStyle="1" w:styleId="PiedepginaCar">
-    <w:name w:val="Pie de página Car"/>
-    <w:basedOn w:val="Fuentedeprrafopredeter"/>
-    <w:link w:val="Piedepgina"/>
-    <w:uiPriority w:val="99"/>
-    <w:rsid w:val="003714B0"/>
-  </w:style>
-  <w:style w:type="character" w:styleId="Hipervnculo">
-    <w:name w:val="Hyperlink"/>
-    <w:basedOn w:val="Fuentedeprrafopredeter"/>
-    <w:uiPriority w:val="99"/>
-    <w:unhideWhenUsed/>
-    <w:rsid w:val="003714B0"/>
-    <w:rPr>
-      <w:color w:val="0000FF"/>
-      <w:u w:val="single"/>
-    </w:rPr>
-  </w:style>
-  <w:style w:type="character" w:customStyle="1" w:styleId="Ttulo1Car">
-    <w:name w:val="Título 1 Car"/>
-    <w:basedOn w:val="Fuentedeprrafopredeter"/>
-    <w:link w:val="Ttulo1"/>
-    <w:uiPriority w:val="9"/>
-    <w:rsid w:val="003714B0"/>
-    <w:rPr>
-      <w:rFonts w:asciiTheme="majorHAnsi" w:eastAsiaTheme="majorEastAsia" w:hAnsiTheme="majorHAnsi" w:cstheme="majorBidi"/>
-      <w:b/>
-      <w:bCs/>
-      <w:color w:val="365F91" w:themeColor="accent1" w:themeShade="BF"/>
-      <w:sz w:val="28"/>
-      <w:szCs w:val="28"/>
-    </w:rPr>
-  </w:style>
-  <w:style w:type="paragraph" w:styleId="TtulodeTDC">
-    <w:name w:val="TOC Heading"/>
-    <w:basedOn w:val="Ttulo1"/>
-    <w:next w:val="Normal"/>
-    <w:uiPriority w:val="39"/>
-    <w:semiHidden/>
-    <w:unhideWhenUsed/>
-    <w:qFormat/>
-    <w:rsid w:val="003714B0"/>
-    <w:pPr>
-      <w:outlineLvl w:val="9"/>
-    </w:pPr>
-    <w:rPr>
-      <w:lang w:eastAsia="es-CO"/>
-    </w:rPr>
-  </w:style>
-  <w:style w:type="paragraph" w:styleId="TDC1">
-    <w:name w:val="toc 1"/>
-    <w:basedOn w:val="Normal"/>
-    <w:next w:val="Normal"/>
-    <w:autoRedefine/>
-    <w:uiPriority w:val="39"/>
-    <w:unhideWhenUsed/>
-    <w:rsid w:val="003714B0"/>
-    <w:pPr>
-      <w:spacing w:after="100"/>
-    </w:pPr>
-  </w:style>
-  <w:style w:type="paragraph" w:styleId="TDC2">
-    <w:name w:val="toc 2"/>
-    <w:basedOn w:val="Normal"/>
-    <w:next w:val="Normal"/>
-    <w:autoRedefine/>
-    <w:uiPriority w:val="39"/>
-    <w:unhideWhenUsed/>
-    <w:rsid w:val="003714B0"/>
-    <w:pPr>
-      <w:spacing w:after="100"/>
-      <w:ind w:left="220"/>
-    </w:pPr>
-  </w:style>
-  <w:style w:type="paragraph" w:styleId="TDC3">
-    <w:name w:val="toc 3"/>
-    <w:basedOn w:val="Normal"/>
-    <w:next w:val="Normal"/>
-    <w:autoRedefine/>
-    <w:uiPriority w:val="39"/>
-    <w:unhideWhenUsed/>
-    <w:rsid w:val="003714B0"/>
-    <w:pPr>
-      <w:spacing w:after="100"/>
-      <w:ind w:left="440"/>
-    </w:pPr>
-  </w:style>
-  <w:style w:type="paragraph" w:styleId="Sinespaciado">
-    <w:name w:val="No Spacing"/>
-    <w:link w:val="SinespaciadoCar"/>
-    <w:uiPriority w:val="1"/>
-    <w:qFormat/>
-    <w:rsid w:val="003714B0"/>
-    <w:pPr>
-      <w:spacing w:after="0" w:line="240" w:lineRule="auto"/>
-    </w:pPr>
-    <w:rPr>
-      <w:rFonts w:eastAsiaTheme="minorEastAsia"/>
-      <w:lang w:eastAsia="es-CO"/>
-    </w:rPr>
-  </w:style>
-  <w:style w:type="character" w:customStyle="1" w:styleId="SinespaciadoCar">
-    <w:name w:val="Sin espaciado Car"/>
-    <w:basedOn w:val="Fuentedeprrafopredeter"/>
-    <w:link w:val="Sinespaciado"/>
-    <w:uiPriority w:val="1"/>
-    <w:rsid w:val="003714B0"/>
-    <w:rPr>
-      <w:rFonts w:eastAsiaTheme="minorEastAsia"/>
-      <w:lang w:eastAsia="es-CO"/>
-    </w:rPr>
-  </w:style>
-  <w:style w:type="paragraph" w:styleId="Textodeglobo">
-    <w:name w:val="Balloon Text"/>
-    <w:basedOn w:val="Normal"/>
-    <w:link w:val="TextodegloboCar"/>
-    <w:uiPriority w:val="99"/>
-    <w:semiHidden/>
-    <w:unhideWhenUsed/>
-    <w:rsid w:val="003714B0"/>
-    <w:pPr>
-      <w:spacing w:after="0" w:line="240" w:lineRule="auto"/>
-    </w:pPr>
-    <w:rPr>
-      <w:rFonts w:ascii="Tahoma" w:hAnsi="Tahoma" w:cs="Tahoma"/>
-      <w:sz w:val="16"/>
-      <w:szCs w:val="16"/>
-    </w:rPr>
-  </w:style>
-  <w:style w:type="character" w:customStyle="1" w:styleId="TextodegloboCar">
-    <w:name w:val="Texto de globo Car"/>
-    <w:basedOn w:val="Fuentedeprrafopredeter"/>
-    <w:link w:val="Textodeglobo"/>
-    <w:uiPriority w:val="99"/>
-    <w:semiHidden/>
-    <w:rsid w:val="003714B0"/>
-    <w:rPr>
-      <w:rFonts w:ascii="Tahoma" w:hAnsi="Tahoma" w:cs="Tahoma"/>
-      <w:sz w:val="16"/>
-      <w:szCs w:val="16"/>
-    </w:rPr>
-  </w:style>
-  <w:style w:type="character" w:customStyle="1" w:styleId="Ttulo2Car">
-    <w:name w:val="Título 2 Car"/>
-    <w:basedOn w:val="Fuentedeprrafopredeter"/>
-    <w:link w:val="Ttulo2"/>
-    <w:uiPriority w:val="9"/>
-    <w:rsid w:val="003714B0"/>
-    <w:rPr>
-      <w:rFonts w:asciiTheme="majorHAnsi" w:eastAsiaTheme="majorEastAsia" w:hAnsiTheme="majorHAnsi" w:cstheme="majorBidi"/>
-      <w:b/>
-      <w:bCs/>
-      <w:color w:val="4F81BD" w:themeColor="accent1"/>
-      <w:sz w:val="26"/>
-      <w:szCs w:val="26"/>
-    </w:rPr>
-  </w:style>
-  <w:style w:type="character" w:customStyle="1" w:styleId="Ttulo3Car">
-    <w:name w:val="Título 3 Car"/>
-    <w:basedOn w:val="Fuentedeprrafopredeter"/>
-    <w:link w:val="Ttulo3"/>
-    <w:uiPriority w:val="9"/>
-    <w:rsid w:val="003714B0"/>
-    <w:rPr>
-      <w:rFonts w:asciiTheme="majorHAnsi" w:eastAsiaTheme="majorEastAsia" w:hAnsiTheme="majorHAnsi" w:cstheme="majorBidi"/>
-      <w:b/>
-      <w:bCs/>
-      <w:color w:val="4F81BD" w:themeColor="accent1"/>
-    </w:rPr>
-  </w:style>
-  <w:style w:type="paragraph" w:styleId="Prrafodelista">
-    <w:name w:val="List Paragraph"/>
-    <w:basedOn w:val="Normal"/>
-    <w:uiPriority w:val="34"/>
-    <w:qFormat/>
-    <w:rsid w:val="003714B0"/>
-    <w:pPr>
-      <w:ind w:left="720"/>
-      <w:contextualSpacing/>
-    </w:pPr>
-  </w:style>
-  <w:style w:type="table" w:styleId="Tablaconcuadrcula">
-    <w:name w:val="Table Grid"/>
-    <w:basedOn w:val="Tablanormal"/>
-    <w:uiPriority w:val="59"/>
-    <w:rsid w:val="00D45D7A"/>
-    <w:pPr>
-      <w:spacing w:after="0" w:line="240" w:lineRule="auto"/>
-    </w:pPr>
-    <w:tblPr>
-      <w:tblInd w:w="0" w:type="dxa"/>
-      <w:tblBorders>
-        <w:top w:val="single" w:sz="4" w:space="0" w:color="auto"/>
-        <w:left w:val="single" w:sz="4" w:space="0" w:color="auto"/>
-        <w:bottom w:val="single" w:sz="4" w:space="0" w:color="auto"/>
-        <w:right w:val="single" w:sz="4" w:space="0" w:color="auto"/>
-        <w:insideH w:val="single" w:sz="4" w:space="0" w:color="auto"/>
-        <w:insideV w:val="single" w:sz="4" w:space="0" w:color="auto"/>
-      </w:tblBorders>
-      <w:tblCellMar>
-        <w:top w:w="0" w:type="dxa"/>
-        <w:left w:w="108" w:type="dxa"/>
-        <w:bottom w:w="0" w:type="dxa"/>
-        <w:right w:w="108" w:type="dxa"/>
-      </w:tblCellMar>
     </w:tblPr>
   </w:style>
 </w:styles>
@@ -12989,7 +13385,7 @@
 </file>
 
 <file path=customXml/itemProps2.xml><?xml version="1.0" encoding="utf-8"?>
-<ds:datastoreItem xmlns:ds="http://schemas.openxmlformats.org/officeDocument/2006/customXml" ds:itemID="{3A8E277D-15A7-4B07-B47F-F1F65D6381A3}">
+<ds:datastoreItem xmlns:ds="http://schemas.openxmlformats.org/officeDocument/2006/customXml" ds:itemID="{7566107F-CA07-49DB-B186-D1FCC7DAE549}">
   <ds:schemaRefs>
     <ds:schemaRef ds:uri="http://schemas.openxmlformats.org/officeDocument/2006/bibliography"/>
   </ds:schemaRefs>

</xml_diff>